<commit_message>
Revert "Revert "Revert "文档（提供方部分）"""
This reverts commit 6402aeb02c2607e9fa3f130283127c5758b0e9bc.
</commit_message>
<xml_diff>
--- a/document/软开大作业报告.docx
+++ b/document/软开大作业报告.docx
@@ -323,7 +323,7 @@
           <w:r>
             <w:fldChar w:fldCharType="separate"/>
           </w:r>
-          <w:hyperlink w:anchor="_Toc405986001" w:history="1">
+          <w:hyperlink w:anchor="_Toc405983758" w:history="1">
             <w:r>
               <w:rPr>
                 <w:rStyle w:val="a6"/>
@@ -366,7 +366,7 @@
                 <w:noProof/>
                 <w:webHidden/>
               </w:rPr>
-              <w:instrText xml:space="preserve"> PAGEREF _Toc405986001 \h </w:instrText>
+              <w:instrText xml:space="preserve"> PAGEREF _Toc405983758 \h </w:instrText>
             </w:r>
             <w:r>
               <w:rPr>
@@ -410,7 +410,7 @@
               <w:sz w:val="21"/>
             </w:rPr>
           </w:pPr>
-          <w:hyperlink w:anchor="_Toc405986002" w:history="1">
+          <w:hyperlink w:anchor="_Toc405983759" w:history="1">
             <w:r>
               <w:rPr>
                 <w:rStyle w:val="a6"/>
@@ -453,7 +453,7 @@
                 <w:noProof/>
                 <w:webHidden/>
               </w:rPr>
-              <w:instrText xml:space="preserve"> PAGEREF _Toc405986002 \h </w:instrText>
+              <w:instrText xml:space="preserve"> PAGEREF _Toc405983759 \h </w:instrText>
             </w:r>
             <w:r>
               <w:rPr>
@@ -497,7 +497,7 @@
               <w:sz w:val="21"/>
             </w:rPr>
           </w:pPr>
-          <w:hyperlink w:anchor="_Toc405986003" w:history="1">
+          <w:hyperlink w:anchor="_Toc405983760" w:history="1">
             <w:r>
               <w:rPr>
                 <w:rStyle w:val="a6"/>
@@ -540,7 +540,7 @@
                 <w:noProof/>
                 <w:webHidden/>
               </w:rPr>
-              <w:instrText xml:space="preserve"> PAGEREF _Toc405986003 \h </w:instrText>
+              <w:instrText xml:space="preserve"> PAGEREF _Toc405983760 \h </w:instrText>
             </w:r>
             <w:r>
               <w:rPr>
@@ -584,7 +584,7 @@
               <w:sz w:val="21"/>
             </w:rPr>
           </w:pPr>
-          <w:hyperlink w:anchor="_Toc405986004" w:history="1">
+          <w:hyperlink w:anchor="_Toc405983761" w:history="1">
             <w:r>
               <w:rPr>
                 <w:rStyle w:val="a6"/>
@@ -627,7 +627,7 @@
                 <w:noProof/>
                 <w:webHidden/>
               </w:rPr>
-              <w:instrText xml:space="preserve"> PAGEREF _Toc405986004 \h </w:instrText>
+              <w:instrText xml:space="preserve"> PAGEREF _Toc405983761 \h </w:instrText>
             </w:r>
             <w:r>
               <w:rPr>
@@ -671,7 +671,7 @@
               <w:sz w:val="21"/>
             </w:rPr>
           </w:pPr>
-          <w:hyperlink w:anchor="_Toc405986005" w:history="1">
+          <w:hyperlink w:anchor="_Toc405983762" w:history="1">
             <w:r>
               <w:rPr>
                 <w:rStyle w:val="a6"/>
@@ -714,7 +714,7 @@
                 <w:noProof/>
                 <w:webHidden/>
               </w:rPr>
-              <w:instrText xml:space="preserve"> PAGEREF _Toc405986005 \h </w:instrText>
+              <w:instrText xml:space="preserve"> PAGEREF _Toc405983762 \h </w:instrText>
             </w:r>
             <w:r>
               <w:rPr>
@@ -758,7 +758,7 @@
               <w:sz w:val="21"/>
             </w:rPr>
           </w:pPr>
-          <w:hyperlink w:anchor="_Toc405986006" w:history="1">
+          <w:hyperlink w:anchor="_Toc405983763" w:history="1">
             <w:r>
               <w:rPr>
                 <w:rStyle w:val="a6"/>
@@ -780,7 +780,7 @@
                 <w:rFonts w:hint="eastAsia"/>
                 <w:noProof/>
               </w:rPr>
-              <w:t>预约用户</w:t>
+              <w:t>仪器预约方</w:t>
             </w:r>
             <w:r>
               <w:rPr>
@@ -801,7 +801,7 @@
                 <w:noProof/>
                 <w:webHidden/>
               </w:rPr>
-              <w:instrText xml:space="preserve"> PAGEREF _Toc405986006 \h </w:instrText>
+              <w:instrText xml:space="preserve"> PAGEREF _Toc405983763 \h </w:instrText>
             </w:r>
             <w:r>
               <w:rPr>
@@ -845,7 +845,7 @@
               <w:sz w:val="21"/>
             </w:rPr>
           </w:pPr>
-          <w:hyperlink w:anchor="_Toc405986007" w:history="1">
+          <w:hyperlink w:anchor="_Toc405983764" w:history="1">
             <w:r>
               <w:rPr>
                 <w:rStyle w:val="a6"/>
@@ -888,7 +888,7 @@
                 <w:noProof/>
                 <w:webHidden/>
               </w:rPr>
-              <w:instrText xml:space="preserve"> PAGEREF _Toc405986007 \h </w:instrText>
+              <w:instrText xml:space="preserve"> PAGEREF _Toc405983764 \h </w:instrText>
             </w:r>
             <w:r>
               <w:rPr>
@@ -932,7 +932,7 @@
               <w:sz w:val="21"/>
             </w:rPr>
           </w:pPr>
-          <w:hyperlink w:anchor="_Toc405986008" w:history="1">
+          <w:hyperlink w:anchor="_Toc405983765" w:history="1">
             <w:r>
               <w:rPr>
                 <w:rStyle w:val="a6"/>
@@ -975,7 +975,7 @@
                 <w:noProof/>
                 <w:webHidden/>
               </w:rPr>
-              <w:instrText xml:space="preserve"> PAGEREF _Toc405986008 \h </w:instrText>
+              <w:instrText xml:space="preserve"> PAGEREF _Toc405983765 \h </w:instrText>
             </w:r>
             <w:r>
               <w:rPr>
@@ -1019,7 +1019,7 @@
               <w:sz w:val="21"/>
             </w:rPr>
           </w:pPr>
-          <w:hyperlink w:anchor="_Toc405986009" w:history="1">
+          <w:hyperlink w:anchor="_Toc405983766" w:history="1">
             <w:r>
               <w:rPr>
                 <w:rStyle w:val="a6"/>
@@ -1062,7 +1062,268 @@
                 <w:noProof/>
                 <w:webHidden/>
               </w:rPr>
-              <w:instrText xml:space="preserve"> PAGEREF _Toc405986009 \h </w:instrText>
+              <w:instrText xml:space="preserve"> PAGEREF _Toc405983766 \h </w:instrText>
+            </w:r>
+            <w:r>
+              <w:rPr>
+                <w:noProof/>
+                <w:webHidden/>
+              </w:rPr>
+            </w:r>
+            <w:r>
+              <w:rPr>
+                <w:noProof/>
+                <w:webHidden/>
+              </w:rPr>
+              <w:fldChar w:fldCharType="separate"/>
+            </w:r>
+            <w:r>
+              <w:rPr>
+                <w:noProof/>
+                <w:webHidden/>
+              </w:rPr>
+              <w:t>7</w:t>
+            </w:r>
+            <w:r>
+              <w:rPr>
+                <w:noProof/>
+                <w:webHidden/>
+              </w:rPr>
+              <w:fldChar w:fldCharType="end"/>
+            </w:r>
+          </w:hyperlink>
+        </w:p>
+        <w:p>
+          <w:pPr>
+            <w:pStyle w:val="30"/>
+            <w:tabs>
+              <w:tab w:val="left" w:pos="1260"/>
+              <w:tab w:val="right" w:leader="dot" w:pos="8296"/>
+            </w:tabs>
+            <w:rPr>
+              <w:noProof/>
+              <w:kern w:val="2"/>
+              <w:sz w:val="21"/>
+            </w:rPr>
+          </w:pPr>
+          <w:hyperlink w:anchor="_Toc405983767" w:history="1">
+            <w:r>
+              <w:rPr>
+                <w:rStyle w:val="a6"/>
+                <w:noProof/>
+              </w:rPr>
+              <w:t>2.2.1</w:t>
+            </w:r>
+            <w:r>
+              <w:rPr>
+                <w:noProof/>
+                <w:kern w:val="2"/>
+                <w:sz w:val="21"/>
+              </w:rPr>
+              <w:tab/>
+            </w:r>
+            <w:r>
+              <w:rPr>
+                <w:rStyle w:val="a6"/>
+                <w:rFonts w:hint="eastAsia"/>
+                <w:noProof/>
+              </w:rPr>
+              <w:t>仪器预约方</w:t>
+            </w:r>
+            <w:r>
+              <w:rPr>
+                <w:noProof/>
+                <w:webHidden/>
+              </w:rPr>
+              <w:tab/>
+            </w:r>
+            <w:r>
+              <w:rPr>
+                <w:noProof/>
+                <w:webHidden/>
+              </w:rPr>
+              <w:fldChar w:fldCharType="begin"/>
+            </w:r>
+            <w:r>
+              <w:rPr>
+                <w:noProof/>
+                <w:webHidden/>
+              </w:rPr>
+              <w:instrText xml:space="preserve"> PAGEREF _Toc405983767 \h </w:instrText>
+            </w:r>
+            <w:r>
+              <w:rPr>
+                <w:noProof/>
+                <w:webHidden/>
+              </w:rPr>
+            </w:r>
+            <w:r>
+              <w:rPr>
+                <w:noProof/>
+                <w:webHidden/>
+              </w:rPr>
+              <w:fldChar w:fldCharType="separate"/>
+            </w:r>
+            <w:r>
+              <w:rPr>
+                <w:noProof/>
+                <w:webHidden/>
+              </w:rPr>
+              <w:t>7</w:t>
+            </w:r>
+            <w:r>
+              <w:rPr>
+                <w:noProof/>
+                <w:webHidden/>
+              </w:rPr>
+              <w:fldChar w:fldCharType="end"/>
+            </w:r>
+          </w:hyperlink>
+        </w:p>
+        <w:p>
+          <w:pPr>
+            <w:pStyle w:val="30"/>
+            <w:tabs>
+              <w:tab w:val="left" w:pos="1260"/>
+              <w:tab w:val="right" w:leader="dot" w:pos="8296"/>
+            </w:tabs>
+            <w:rPr>
+              <w:noProof/>
+              <w:kern w:val="2"/>
+              <w:sz w:val="21"/>
+            </w:rPr>
+          </w:pPr>
+          <w:hyperlink w:anchor="_Toc405983768" w:history="1">
+            <w:r>
+              <w:rPr>
+                <w:rStyle w:val="a6"/>
+                <w:noProof/>
+              </w:rPr>
+              <w:t>2.2.2</w:t>
+            </w:r>
+            <w:r>
+              <w:rPr>
+                <w:noProof/>
+                <w:kern w:val="2"/>
+                <w:sz w:val="21"/>
+              </w:rPr>
+              <w:tab/>
+            </w:r>
+            <w:r>
+              <w:rPr>
+                <w:rStyle w:val="a6"/>
+                <w:rFonts w:hint="eastAsia"/>
+                <w:noProof/>
+              </w:rPr>
+              <w:t>仪器提供方</w:t>
+            </w:r>
+            <w:r>
+              <w:rPr>
+                <w:noProof/>
+                <w:webHidden/>
+              </w:rPr>
+              <w:tab/>
+            </w:r>
+            <w:r>
+              <w:rPr>
+                <w:noProof/>
+                <w:webHidden/>
+              </w:rPr>
+              <w:fldChar w:fldCharType="begin"/>
+            </w:r>
+            <w:r>
+              <w:rPr>
+                <w:noProof/>
+                <w:webHidden/>
+              </w:rPr>
+              <w:instrText xml:space="preserve"> PAGEREF _Toc405983768 \h </w:instrText>
+            </w:r>
+            <w:r>
+              <w:rPr>
+                <w:noProof/>
+                <w:webHidden/>
+              </w:rPr>
+            </w:r>
+            <w:r>
+              <w:rPr>
+                <w:noProof/>
+                <w:webHidden/>
+              </w:rPr>
+              <w:fldChar w:fldCharType="separate"/>
+            </w:r>
+            <w:r>
+              <w:rPr>
+                <w:noProof/>
+                <w:webHidden/>
+              </w:rPr>
+              <w:t>7</w:t>
+            </w:r>
+            <w:r>
+              <w:rPr>
+                <w:noProof/>
+                <w:webHidden/>
+              </w:rPr>
+              <w:fldChar w:fldCharType="end"/>
+            </w:r>
+          </w:hyperlink>
+        </w:p>
+        <w:p>
+          <w:pPr>
+            <w:pStyle w:val="30"/>
+            <w:tabs>
+              <w:tab w:val="left" w:pos="1260"/>
+              <w:tab w:val="right" w:leader="dot" w:pos="8296"/>
+            </w:tabs>
+            <w:rPr>
+              <w:noProof/>
+              <w:kern w:val="2"/>
+              <w:sz w:val="21"/>
+            </w:rPr>
+          </w:pPr>
+          <w:hyperlink w:anchor="_Toc405983769" w:history="1">
+            <w:r>
+              <w:rPr>
+                <w:rStyle w:val="a6"/>
+                <w:noProof/>
+              </w:rPr>
+              <w:t>2.2.3</w:t>
+            </w:r>
+            <w:r>
+              <w:rPr>
+                <w:noProof/>
+                <w:kern w:val="2"/>
+                <w:sz w:val="21"/>
+              </w:rPr>
+              <w:tab/>
+            </w:r>
+            <w:r>
+              <w:rPr>
+                <w:rStyle w:val="a6"/>
+                <w:rFonts w:hint="eastAsia"/>
+                <w:noProof/>
+              </w:rPr>
+              <w:t>平台提供方</w:t>
+            </w:r>
+            <w:r>
+              <w:rPr>
+                <w:noProof/>
+                <w:webHidden/>
+              </w:rPr>
+              <w:tab/>
+            </w:r>
+            <w:r>
+              <w:rPr>
+                <w:noProof/>
+                <w:webHidden/>
+              </w:rPr>
+              <w:fldChar w:fldCharType="begin"/>
+            </w:r>
+            <w:r>
+              <w:rPr>
+                <w:noProof/>
+                <w:webHidden/>
+              </w:rPr>
+              <w:instrText xml:space="preserve"> PAGEREF _Toc405983769 \h </w:instrText>
             </w:r>
             <w:r>
               <w:rPr>
@@ -1106,7 +1367,7 @@
               <w:sz w:val="21"/>
             </w:rPr>
           </w:pPr>
-          <w:hyperlink w:anchor="_Toc405986010" w:history="1">
+          <w:hyperlink w:anchor="_Toc405983770" w:history="1">
             <w:r>
               <w:rPr>
                 <w:rStyle w:val="a6"/>
@@ -1149,7 +1410,7 @@
                 <w:noProof/>
                 <w:webHidden/>
               </w:rPr>
-              <w:instrText xml:space="preserve"> PAGEREF _Toc405986010 \h </w:instrText>
+              <w:instrText xml:space="preserve"> PAGEREF _Toc405983770 \h </w:instrText>
             </w:r>
             <w:r>
               <w:rPr>
@@ -1169,7 +1430,7 @@
                 <w:noProof/>
                 <w:webHidden/>
               </w:rPr>
-              <w:t>8</w:t>
+              <w:t>7</w:t>
             </w:r>
             <w:r>
               <w:rPr>
@@ -1193,7 +1454,7 @@
               <w:sz w:val="21"/>
             </w:rPr>
           </w:pPr>
-          <w:hyperlink w:anchor="_Toc405986011" w:history="1">
+          <w:hyperlink w:anchor="_Toc405983771" w:history="1">
             <w:r>
               <w:rPr>
                 <w:rStyle w:val="a6"/>
@@ -1243,7 +1504,7 @@
                 <w:noProof/>
                 <w:webHidden/>
               </w:rPr>
-              <w:instrText xml:space="preserve"> PAGEREF _Toc405986011 \h </w:instrText>
+              <w:instrText xml:space="preserve"> PAGEREF _Toc405983771 \h </w:instrText>
             </w:r>
             <w:r>
               <w:rPr>
@@ -1263,7 +1524,7 @@
                 <w:noProof/>
                 <w:webHidden/>
               </w:rPr>
-              <w:t>8</w:t>
+              <w:t>7</w:t>
             </w:r>
             <w:r>
               <w:rPr>
@@ -1287,7 +1548,7 @@
               <w:sz w:val="21"/>
             </w:rPr>
           </w:pPr>
-          <w:hyperlink w:anchor="_Toc405986012" w:history="1">
+          <w:hyperlink w:anchor="_Toc405983772" w:history="1">
             <w:r>
               <w:rPr>
                 <w:rStyle w:val="a6"/>
@@ -1330,7 +1591,7 @@
                 <w:noProof/>
                 <w:webHidden/>
               </w:rPr>
-              <w:instrText xml:space="preserve"> PAGEREF _Toc405986012 \h </w:instrText>
+              <w:instrText xml:space="preserve"> PAGEREF _Toc405983772 \h </w:instrText>
             </w:r>
             <w:r>
               <w:rPr>
@@ -1374,7 +1635,7 @@
               <w:sz w:val="21"/>
             </w:rPr>
           </w:pPr>
-          <w:hyperlink w:anchor="_Toc405986013" w:history="1">
+          <w:hyperlink w:anchor="_Toc405983773" w:history="1">
             <w:r>
               <w:rPr>
                 <w:rStyle w:val="a6"/>
@@ -1417,7 +1678,7 @@
                 <w:noProof/>
                 <w:webHidden/>
               </w:rPr>
-              <w:instrText xml:space="preserve"> PAGEREF _Toc405986013 \h </w:instrText>
+              <w:instrText xml:space="preserve"> PAGEREF _Toc405983773 \h </w:instrText>
             </w:r>
             <w:r>
               <w:rPr>
@@ -1437,7 +1698,7 @@
                 <w:noProof/>
                 <w:webHidden/>
               </w:rPr>
-              <w:t>15</w:t>
+              <w:t>14</w:t>
             </w:r>
             <w:r>
               <w:rPr>
@@ -1461,7 +1722,7 @@
               <w:sz w:val="21"/>
             </w:rPr>
           </w:pPr>
-          <w:hyperlink w:anchor="_Toc405986014" w:history="1">
+          <w:hyperlink w:anchor="_Toc405983774" w:history="1">
             <w:r>
               <w:rPr>
                 <w:rStyle w:val="a6"/>
@@ -1483,7 +1744,7 @@
                 <w:rFonts w:hint="eastAsia"/>
                 <w:noProof/>
               </w:rPr>
-              <w:t>预约用户</w:t>
+              <w:t>仪器预约方</w:t>
             </w:r>
             <w:r>
               <w:rPr>
@@ -1504,7 +1765,7 @@
                 <w:noProof/>
                 <w:webHidden/>
               </w:rPr>
-              <w:instrText xml:space="preserve"> PAGEREF _Toc405986014 \h </w:instrText>
+              <w:instrText xml:space="preserve"> PAGEREF _Toc405983774 \h </w:instrText>
             </w:r>
             <w:r>
               <w:rPr>
@@ -1524,7 +1785,7 @@
                 <w:noProof/>
                 <w:webHidden/>
               </w:rPr>
-              <w:t>15</w:t>
+              <w:t>14</w:t>
             </w:r>
             <w:r>
               <w:rPr>
@@ -1548,7 +1809,7 @@
               <w:sz w:val="21"/>
             </w:rPr>
           </w:pPr>
-          <w:hyperlink w:anchor="_Toc405986015" w:history="1">
+          <w:hyperlink w:anchor="_Toc405983775" w:history="1">
             <w:r>
               <w:rPr>
                 <w:rStyle w:val="a6"/>
@@ -1591,7 +1852,7 @@
                 <w:noProof/>
                 <w:webHidden/>
               </w:rPr>
-              <w:instrText xml:space="preserve"> PAGEREF _Toc405986015 \h </w:instrText>
+              <w:instrText xml:space="preserve"> PAGEREF _Toc405983775 \h </w:instrText>
             </w:r>
             <w:r>
               <w:rPr>
@@ -1611,7 +1872,7 @@
                 <w:noProof/>
                 <w:webHidden/>
               </w:rPr>
-              <w:t>15</w:t>
+              <w:t>14</w:t>
             </w:r>
             <w:r>
               <w:rPr>
@@ -1635,7 +1896,7 @@
               <w:sz w:val="21"/>
             </w:rPr>
           </w:pPr>
-          <w:hyperlink w:anchor="_Toc405986016" w:history="1">
+          <w:hyperlink w:anchor="_Toc405983776" w:history="1">
             <w:r>
               <w:rPr>
                 <w:rStyle w:val="a6"/>
@@ -1678,7 +1939,7 @@
                 <w:noProof/>
                 <w:webHidden/>
               </w:rPr>
-              <w:instrText xml:space="preserve"> PAGEREF _Toc405986016 \h </w:instrText>
+              <w:instrText xml:space="preserve"> PAGEREF _Toc405983776 \h </w:instrText>
             </w:r>
             <w:r>
               <w:rPr>
@@ -1698,7 +1959,7 @@
                 <w:noProof/>
                 <w:webHidden/>
               </w:rPr>
-              <w:t>15</w:t>
+              <w:t>14</w:t>
             </w:r>
             <w:r>
               <w:rPr>
@@ -1722,7 +1983,7 @@
               <w:sz w:val="21"/>
             </w:rPr>
           </w:pPr>
-          <w:hyperlink w:anchor="_Toc405986017" w:history="1">
+          <w:hyperlink w:anchor="_Toc405983777" w:history="1">
             <w:r>
               <w:rPr>
                 <w:rStyle w:val="a6"/>
@@ -1765,7 +2026,7 @@
                 <w:noProof/>
                 <w:webHidden/>
               </w:rPr>
-              <w:instrText xml:space="preserve"> PAGEREF _Toc405986017 \h </w:instrText>
+              <w:instrText xml:space="preserve"> PAGEREF _Toc405983777 \h </w:instrText>
             </w:r>
             <w:r>
               <w:rPr>
@@ -1785,7 +2046,7 @@
                 <w:noProof/>
                 <w:webHidden/>
               </w:rPr>
-              <w:t>19</w:t>
+              <w:t>18</w:t>
             </w:r>
             <w:r>
               <w:rPr>
@@ -1809,7 +2070,7 @@
               <w:sz w:val="21"/>
             </w:rPr>
           </w:pPr>
-          <w:hyperlink w:anchor="_Toc405986018" w:history="1">
+          <w:hyperlink w:anchor="_Toc405983778" w:history="1">
             <w:r>
               <w:rPr>
                 <w:rStyle w:val="a6"/>
@@ -1852,7 +2113,7 @@
                 <w:noProof/>
                 <w:webHidden/>
               </w:rPr>
-              <w:instrText xml:space="preserve"> PAGEREF _Toc405986018 \h </w:instrText>
+              <w:instrText xml:space="preserve"> PAGEREF _Toc405983778 \h </w:instrText>
             </w:r>
             <w:r>
               <w:rPr>
@@ -1872,7 +2133,7 @@
                 <w:noProof/>
                 <w:webHidden/>
               </w:rPr>
-              <w:t>21</w:t>
+              <w:t>19</w:t>
             </w:r>
             <w:r>
               <w:rPr>
@@ -1896,7 +2157,7 @@
               <w:sz w:val="21"/>
             </w:rPr>
           </w:pPr>
-          <w:hyperlink w:anchor="_Toc405986019" w:history="1">
+          <w:hyperlink w:anchor="_Toc405983779" w:history="1">
             <w:r>
               <w:rPr>
                 <w:rStyle w:val="a6"/>
@@ -1939,7 +2200,7 @@
                 <w:noProof/>
                 <w:webHidden/>
               </w:rPr>
-              <w:instrText xml:space="preserve"> PAGEREF _Toc405986019 \h </w:instrText>
+              <w:instrText xml:space="preserve"> PAGEREF _Toc405983779 \h </w:instrText>
             </w:r>
             <w:r>
               <w:rPr>
@@ -1959,7 +2220,7 @@
                 <w:noProof/>
                 <w:webHidden/>
               </w:rPr>
-              <w:t>22</w:t>
+              <w:t>20</w:t>
             </w:r>
             <w:r>
               <w:rPr>
@@ -1983,7 +2244,7 @@
               <w:sz w:val="21"/>
             </w:rPr>
           </w:pPr>
-          <w:hyperlink w:anchor="_Toc405986020" w:history="1">
+          <w:hyperlink w:anchor="_Toc405983780" w:history="1">
             <w:r>
               <w:rPr>
                 <w:rStyle w:val="a6"/>
@@ -2026,7 +2287,7 @@
                 <w:noProof/>
                 <w:webHidden/>
               </w:rPr>
-              <w:instrText xml:space="preserve"> PAGEREF _Toc405986020 \h </w:instrText>
+              <w:instrText xml:space="preserve"> PAGEREF _Toc405983780 \h </w:instrText>
             </w:r>
             <w:r>
               <w:rPr>
@@ -2046,7 +2307,7 @@
                 <w:noProof/>
                 <w:webHidden/>
               </w:rPr>
-              <w:t>23</w:t>
+              <w:t>21</w:t>
             </w:r>
             <w:r>
               <w:rPr>
@@ -2070,7 +2331,7 @@
               <w:sz w:val="21"/>
             </w:rPr>
           </w:pPr>
-          <w:hyperlink w:anchor="_Toc405986021" w:history="1">
+          <w:hyperlink w:anchor="_Toc405983781" w:history="1">
             <w:r>
               <w:rPr>
                 <w:rStyle w:val="a6"/>
@@ -2113,7 +2374,7 @@
                 <w:noProof/>
                 <w:webHidden/>
               </w:rPr>
-              <w:instrText xml:space="preserve"> PAGEREF _Toc405986021 \h </w:instrText>
+              <w:instrText xml:space="preserve"> PAGEREF _Toc405983781 \h </w:instrText>
             </w:r>
             <w:r>
               <w:rPr>
@@ -2133,7 +2394,7 @@
                 <w:noProof/>
                 <w:webHidden/>
               </w:rPr>
-              <w:t>24</w:t>
+              <w:t>22</w:t>
             </w:r>
             <w:r>
               <w:rPr>
@@ -2179,7 +2440,7 @@
       <w:pPr>
         <w:pStyle w:val="1"/>
       </w:pPr>
-      <w:bookmarkStart w:id="0" w:name="_Toc405986001"/>
+      <w:bookmarkStart w:id="0" w:name="_Toc405983758"/>
       <w:r>
         <w:rPr>
           <w:rFonts w:hint="eastAsia"/>
@@ -2193,7 +2454,7 @@
       <w:pPr>
         <w:pStyle w:val="2"/>
       </w:pPr>
-      <w:bookmarkStart w:id="1" w:name="_Toc405986002"/>
+      <w:bookmarkStart w:id="1" w:name="_Toc405983759"/>
       <w:r>
         <w:t>背景</w:t>
       </w:r>
@@ -2279,7 +2540,7 @@
       <w:pPr>
         <w:pStyle w:val="2"/>
       </w:pPr>
-      <w:bookmarkStart w:id="2" w:name="_Toc405986003"/>
+      <w:bookmarkStart w:id="2" w:name="_Toc405983760"/>
       <w:r>
         <w:t>目的</w:t>
       </w:r>
@@ -2354,7 +2615,7 @@
       <w:pPr>
         <w:pStyle w:val="1"/>
       </w:pPr>
-      <w:bookmarkStart w:id="3" w:name="_Toc405986004"/>
+      <w:bookmarkStart w:id="3" w:name="_Toc405983761"/>
       <w:r>
         <w:rPr>
           <w:rFonts w:hint="eastAsia"/>
@@ -2367,7 +2628,7 @@
       <w:pPr>
         <w:pStyle w:val="2"/>
       </w:pPr>
-      <w:bookmarkStart w:id="4" w:name="_Toc405986005"/>
+      <w:bookmarkStart w:id="4" w:name="_Toc405983762"/>
       <w:r>
         <w:rPr>
           <w:rFonts w:hint="eastAsia"/>
@@ -2556,10 +2817,10 @@
             <v:path o:extrusionok="f" gradientshapeok="t" o:connecttype="rect"/>
             <o:lock v:ext="edit" aspectratio="t"/>
           </v:shapetype>
-          <v:shape id="_x0000_i1025" type="#_x0000_t75" style="width:534pt;height:231.45pt" o:ole="">
+          <v:shape id="_x0000_i1025" type="#_x0000_t75" style="width:534pt;height:231.6pt" o:ole="">
             <v:imagedata r:id="rId8" o:title=""/>
           </v:shape>
-          <o:OLEObject Type="Embed" ProgID="Visio.Drawing.15" ShapeID="_x0000_i1025" DrawAspect="Content" ObjectID="_1479728020" r:id="rId9"/>
+          <o:OLEObject Type="Embed" ProgID="Visio.Drawing.15" ShapeID="_x0000_i1025" DrawAspect="Content" ObjectID="_1479728176" r:id="rId9"/>
         </w:object>
       </w:r>
       <w:r>
@@ -2672,20 +2933,20 @@
       <w:pPr>
         <w:pStyle w:val="3"/>
       </w:pPr>
-      <w:bookmarkStart w:id="5" w:name="_Toc405986006"/>
+      <w:bookmarkStart w:id="5" w:name="_Toc405983763"/>
       <w:r>
         <w:rPr>
           <w:rFonts w:hint="eastAsia"/>
         </w:rPr>
         <w:t>预约</w:t>
       </w:r>
+      <w:bookmarkEnd w:id="5"/>
       <w:r>
         <w:rPr>
           <w:rFonts w:hint="eastAsia"/>
         </w:rPr>
         <w:t>用户</w:t>
       </w:r>
-      <w:bookmarkEnd w:id="5"/>
     </w:p>
     <w:p>
       <w:pPr>
@@ -3598,7 +3859,7 @@
       <w:pPr>
         <w:pStyle w:val="3"/>
       </w:pPr>
-      <w:bookmarkStart w:id="6" w:name="_Toc405986007"/>
+      <w:bookmarkStart w:id="6" w:name="_Toc405983764"/>
       <w:r>
         <w:rPr>
           <w:rFonts w:hint="eastAsia"/>
@@ -4274,7 +4535,7 @@
       <w:pPr>
         <w:pStyle w:val="3"/>
       </w:pPr>
-      <w:bookmarkStart w:id="7" w:name="_Toc405986008"/>
+      <w:bookmarkStart w:id="7" w:name="_Toc405983765"/>
       <w:r>
         <w:rPr>
           <w:rFonts w:hint="eastAsia"/>
@@ -5167,7 +5428,7 @@
       <w:pPr>
         <w:pStyle w:val="2"/>
       </w:pPr>
-      <w:bookmarkStart w:id="8" w:name="_Toc405986009"/>
+      <w:bookmarkStart w:id="8" w:name="_Toc405983766"/>
       <w:r>
         <w:rPr>
           <w:rFonts w:hint="eastAsia"/>
@@ -5210,10 +5471,10 @@
       </w:pPr>
       <w:r>
         <w:object w:dxaOrig="20737" w:dyaOrig="14208">
-          <v:shape id="_x0000_i1026" type="#_x0000_t75" style="width:414.85pt;height:284.55pt" o:ole="">
+          <v:shape id="_x0000_i1032" type="#_x0000_t75" style="width:414.6pt;height:284.4pt" o:ole="">
             <v:imagedata r:id="rId10" o:title=""/>
           </v:shape>
-          <o:OLEObject Type="Embed" ProgID="Visio.Drawing.15" ShapeID="_x0000_i1026" DrawAspect="Content" ObjectID="_1479728021" r:id="rId11"/>
+          <o:OLEObject Type="Embed" ProgID="Visio.Drawing.15" ShapeID="_x0000_i1032" DrawAspect="Content" ObjectID="_1479728177" r:id="rId11"/>
         </w:object>
       </w:r>
     </w:p>
@@ -5281,6 +5542,619 @@
       </w:r>
       <w:r>
         <w:t>提供方用例图</w:t>
+      </w:r>
+    </w:p>
+    <w:p>
+      <w:pPr>
+        <w:rPr>
+          <w:rFonts w:hint="eastAsia"/>
+        </w:rPr>
+      </w:pPr>
+    </w:p>
+    <w:p>
+      <w:pPr>
+        <w:rPr>
+          <w:rFonts w:hint="eastAsia"/>
+        </w:rPr>
+      </w:pPr>
+      <w:r>
+        <w:tab/>
+      </w:r>
+      <w:r>
+        <w:t>平台提供方的用例图如下所示</w:t>
+      </w:r>
+      <w:r>
+        <w:rPr>
+          <w:rFonts w:hint="eastAsia"/>
+        </w:rPr>
+        <w:t>：</w:t>
+      </w:r>
+    </w:p>
+    <w:bookmarkStart w:id="9" w:name="_GoBack"/>
+    <w:p>
+      <w:pPr>
+        <w:keepNext/>
+        <w:jc w:val="center"/>
+      </w:pPr>
+      <w:r>
+        <w:object w:dxaOrig="10693" w:dyaOrig="10813">
+          <v:shape id="_x0000_i1033" type="#_x0000_t75" style="width:255pt;height:258pt" o:ole="">
+            <v:imagedata r:id="rId12" o:title=""/>
+          </v:shape>
+          <o:OLEObject Type="Embed" ProgID="Visio.Drawing.15" ShapeID="_x0000_i1033" DrawAspect="Content" ObjectID="_1479728178" r:id="rId13"/>
+        </w:object>
+      </w:r>
+      <w:bookmarkEnd w:id="9"/>
+    </w:p>
+    <w:p>
+      <w:pPr>
+        <w:pStyle w:val="a7"/>
+        <w:jc w:val="center"/>
+        <w:rPr>
+          <w:rFonts w:hint="eastAsia"/>
+        </w:rPr>
+      </w:pPr>
+      <w:r>
+        <w:rPr>
+          <w:rFonts w:hint="eastAsia"/>
+        </w:rPr>
+        <w:t>图</w:t>
+      </w:r>
+      <w:r>
+        <w:rPr>
+          <w:rFonts w:hint="eastAsia"/>
+        </w:rPr>
+        <w:t xml:space="preserve"> </w:t>
+      </w:r>
+      <w:r>
+        <w:fldChar w:fldCharType="begin"/>
+      </w:r>
+      <w:r>
+        <w:instrText xml:space="preserve"> </w:instrText>
+      </w:r>
+      <w:r>
+        <w:rPr>
+          <w:rFonts w:hint="eastAsia"/>
+        </w:rPr>
+        <w:instrText xml:space="preserve">SEQ </w:instrText>
+      </w:r>
+      <w:r>
+        <w:rPr>
+          <w:rFonts w:hint="eastAsia"/>
+        </w:rPr>
+        <w:instrText>图</w:instrText>
+      </w:r>
+      <w:r>
+        <w:rPr>
+          <w:rFonts w:hint="eastAsia"/>
+        </w:rPr>
+        <w:instrText xml:space="preserve"> \* ARABIC</w:instrText>
+      </w:r>
+      <w:r>
+        <w:instrText xml:space="preserve"> </w:instrText>
+      </w:r>
+      <w:r>
+        <w:fldChar w:fldCharType="separate"/>
+      </w:r>
+      <w:r>
+        <w:rPr>
+          <w:noProof/>
+        </w:rPr>
+        <w:t>3</w:t>
+      </w:r>
+      <w:r>
+        <w:fldChar w:fldCharType="end"/>
+      </w:r>
+      <w:r>
+        <w:t xml:space="preserve"> </w:t>
+      </w:r>
+      <w:r>
+        <w:t>平台提供方用例图</w:t>
+      </w:r>
+    </w:p>
+    <w:p>
+      <w:pPr>
+        <w:pStyle w:val="2"/>
+      </w:pPr>
+      <w:bookmarkStart w:id="10" w:name="_Toc405983770"/>
+      <w:r>
+        <w:lastRenderedPageBreak/>
+        <w:t>数据模型</w:t>
+      </w:r>
+      <w:bookmarkEnd w:id="10"/>
+    </w:p>
+    <w:p>
+      <w:pPr>
+        <w:pStyle w:val="3"/>
+      </w:pPr>
+      <w:bookmarkStart w:id="11" w:name="_Toc405983771"/>
+      <w:r>
+        <w:rPr>
+          <w:rFonts w:hint="eastAsia"/>
+        </w:rPr>
+        <w:t>E</w:t>
+      </w:r>
+      <w:r>
+        <w:t>-R</w:t>
+      </w:r>
+      <w:r>
+        <w:t>图</w:t>
+      </w:r>
+      <w:bookmarkEnd w:id="11"/>
+    </w:p>
+    <w:p>
+      <w:pPr>
+        <w:ind w:left="420"/>
+      </w:pPr>
+      <w:r>
+        <w:t>本系统</w:t>
+      </w:r>
+      <w:r>
+        <w:rPr>
+          <w:rFonts w:hint="eastAsia"/>
+        </w:rPr>
+        <w:t>的主要实体</w:t>
+      </w:r>
+      <w:r>
+        <w:t>包括用户</w:t>
+      </w:r>
+      <w:r>
+        <w:rPr>
+          <w:rFonts w:hint="eastAsia"/>
+        </w:rPr>
+        <w:t>、</w:t>
+      </w:r>
+      <w:r>
+        <w:t>管理员</w:t>
+      </w:r>
+      <w:r>
+        <w:rPr>
+          <w:rFonts w:hint="eastAsia"/>
+        </w:rPr>
+        <w:t>、</w:t>
+      </w:r>
+      <w:r>
+        <w:t>单位</w:t>
+      </w:r>
+      <w:r>
+        <w:rPr>
+          <w:rFonts w:hint="eastAsia"/>
+        </w:rPr>
+        <w:t>、</w:t>
+      </w:r>
+      <w:r>
+        <w:t>银行卡和设备</w:t>
+      </w:r>
+      <w:r>
+        <w:rPr>
+          <w:rFonts w:hint="eastAsia"/>
+        </w:rPr>
+        <w:t>。</w:t>
+      </w:r>
+    </w:p>
+    <w:p>
+      <w:pPr>
+        <w:ind w:firstLineChars="200" w:firstLine="420"/>
+      </w:pPr>
+      <w:r>
+        <w:t>仪器预约方和仪器提供方都属于用户</w:t>
+      </w:r>
+      <w:r>
+        <w:rPr>
+          <w:rFonts w:hint="eastAsia"/>
+        </w:rPr>
+        <w:t>，</w:t>
+      </w:r>
+      <w:r>
+        <w:rPr>
+          <w:rFonts w:hint="eastAsia"/>
+        </w:rPr>
+        <w:t>它的属性包括</w:t>
+      </w:r>
+      <w:r>
+        <w:rPr>
+          <w:rFonts w:hint="eastAsia"/>
+        </w:rPr>
+        <w:t>：</w:t>
+      </w:r>
+      <w:r>
+        <w:rPr>
+          <w:rFonts w:hint="eastAsia"/>
+        </w:rPr>
+        <w:t>用户名、</w:t>
+      </w:r>
+      <w:r>
+        <w:rPr>
+          <w:rFonts w:hint="eastAsia"/>
+        </w:rPr>
+        <w:t>密码、姓名、性别、身份证号、联系电话、联系邮箱、用户类型（</w:t>
+      </w:r>
+      <w:r>
+        <w:rPr>
+          <w:rFonts w:hint="eastAsia"/>
+        </w:rPr>
+        <w:t>0</w:t>
+      </w:r>
+      <w:r>
+        <w:rPr>
+          <w:rFonts w:hint="eastAsia"/>
+        </w:rPr>
+        <w:t>表示预约</w:t>
+      </w:r>
+      <w:r>
+        <w:rPr>
+          <w:rFonts w:hint="eastAsia"/>
+        </w:rPr>
+        <w:t>方</w:t>
+      </w:r>
+      <w:r>
+        <w:rPr>
+          <w:rFonts w:hint="eastAsia"/>
+        </w:rPr>
+        <w:t>、</w:t>
+      </w:r>
+      <w:r>
+        <w:rPr>
+          <w:rFonts w:hint="eastAsia"/>
+        </w:rPr>
+        <w:t>1</w:t>
+      </w:r>
+      <w:r>
+        <w:rPr>
+          <w:rFonts w:hint="eastAsia"/>
+        </w:rPr>
+        <w:t>表示仪器提供方、</w:t>
+      </w:r>
+      <w:r>
+        <w:rPr>
+          <w:rFonts w:hint="eastAsia"/>
+        </w:rPr>
+        <w:t>2</w:t>
+      </w:r>
+      <w:r>
+        <w:rPr>
+          <w:rFonts w:hint="eastAsia"/>
+        </w:rPr>
+        <w:t>表示兼具两个身份）</w:t>
+      </w:r>
+      <w:r>
+        <w:rPr>
+          <w:rFonts w:hint="eastAsia"/>
+        </w:rPr>
+        <w:t>。</w:t>
+      </w:r>
+      <w:r>
+        <w:rPr>
+          <w:rFonts w:hint="eastAsia"/>
+        </w:rPr>
+        <w:t>E-R</w:t>
+      </w:r>
+      <w:r>
+        <w:rPr>
+          <w:rFonts w:hint="eastAsia"/>
+        </w:rPr>
+        <w:t>图如下所示：</w:t>
+      </w:r>
+    </w:p>
+    <w:p>
+      <w:pPr>
+        <w:keepNext/>
+        <w:jc w:val="center"/>
+      </w:pPr>
+      <w:r>
+        <w:object w:dxaOrig="5844" w:dyaOrig="2725">
+          <v:shape id="_x0000_i1026" type="#_x0000_t75" style="width:292.2pt;height:136.2pt" o:ole="">
+            <v:imagedata r:id="rId14" o:title=""/>
+          </v:shape>
+          <o:OLEObject Type="Embed" ProgID="Visio.Drawing.15" ShapeID="_x0000_i1026" DrawAspect="Content" ObjectID="_1479728179" r:id="rId15"/>
+        </w:object>
+      </w:r>
+    </w:p>
+    <w:p>
+      <w:pPr>
+        <w:pStyle w:val="a7"/>
+        <w:jc w:val="center"/>
+      </w:pPr>
+      <w:r>
+        <w:rPr>
+          <w:rFonts w:hint="eastAsia"/>
+        </w:rPr>
+        <w:t>图</w:t>
+      </w:r>
+      <w:r>
+        <w:rPr>
+          <w:rFonts w:hint="eastAsia"/>
+        </w:rPr>
+        <w:t xml:space="preserve"> </w:t>
+      </w:r>
+      <w:r>
+        <w:fldChar w:fldCharType="begin"/>
+      </w:r>
+      <w:r>
+        <w:instrText xml:space="preserve"> </w:instrText>
+      </w:r>
+      <w:r>
+        <w:rPr>
+          <w:rFonts w:hint="eastAsia"/>
+        </w:rPr>
+        <w:instrText xml:space="preserve">SEQ </w:instrText>
+      </w:r>
+      <w:r>
+        <w:rPr>
+          <w:rFonts w:hint="eastAsia"/>
+        </w:rPr>
+        <w:instrText>图</w:instrText>
+      </w:r>
+      <w:r>
+        <w:rPr>
+          <w:rFonts w:hint="eastAsia"/>
+        </w:rPr>
+        <w:instrText xml:space="preserve"> \* ARABIC</w:instrText>
+      </w:r>
+      <w:r>
+        <w:instrText xml:space="preserve"> </w:instrText>
+      </w:r>
+      <w:r>
+        <w:fldChar w:fldCharType="separate"/>
+      </w:r>
+      <w:r>
+        <w:rPr>
+          <w:noProof/>
+        </w:rPr>
+        <w:t>4</w:t>
+      </w:r>
+      <w:r>
+        <w:fldChar w:fldCharType="end"/>
+      </w:r>
+      <w:r>
+        <w:t xml:space="preserve"> </w:t>
+      </w:r>
+      <w:r>
+        <w:t>用户</w:t>
+      </w:r>
+      <w:r>
+        <w:rPr>
+          <w:rFonts w:hint="eastAsia"/>
+        </w:rPr>
+        <w:t>E-R</w:t>
+      </w:r>
+      <w:r>
+        <w:rPr>
+          <w:rFonts w:hint="eastAsia"/>
+        </w:rPr>
+        <w:t>图</w:t>
+      </w:r>
+    </w:p>
+    <w:p>
+      <w:pPr>
+        <w:jc w:val="center"/>
+      </w:pPr>
+    </w:p>
+    <w:p>
+      <w:r>
+        <w:tab/>
+      </w:r>
+      <w:r>
+        <w:t>平台提供方是管理员</w:t>
+      </w:r>
+      <w:r>
+        <w:rPr>
+          <w:rFonts w:hint="eastAsia"/>
+        </w:rPr>
+        <w:t>，它的属性包括登录名和密码，如下图所示：</w:t>
+      </w:r>
+    </w:p>
+    <w:p>
+      <w:pPr>
+        <w:keepNext/>
+        <w:jc w:val="center"/>
+      </w:pPr>
+      <w:r>
+        <w:object w:dxaOrig="5280" w:dyaOrig="888">
+          <v:shape id="_x0000_i1027" type="#_x0000_t75" style="width:264pt;height:44.4pt" o:ole="">
+            <v:imagedata r:id="rId16" o:title=""/>
+          </v:shape>
+          <o:OLEObject Type="Embed" ProgID="Visio.Drawing.15" ShapeID="_x0000_i1027" DrawAspect="Content" ObjectID="_1479728180" r:id="rId17"/>
+        </w:object>
+      </w:r>
+    </w:p>
+    <w:p>
+      <w:pPr>
+        <w:pStyle w:val="a7"/>
+        <w:jc w:val="center"/>
+      </w:pPr>
+      <w:r>
+        <w:rPr>
+          <w:rFonts w:hint="eastAsia"/>
+        </w:rPr>
+        <w:t>图</w:t>
+      </w:r>
+      <w:r>
+        <w:rPr>
+          <w:rFonts w:hint="eastAsia"/>
+        </w:rPr>
+        <w:t xml:space="preserve"> </w:t>
+      </w:r>
+      <w:r>
+        <w:fldChar w:fldCharType="begin"/>
+      </w:r>
+      <w:r>
+        <w:instrText xml:space="preserve"> </w:instrText>
+      </w:r>
+      <w:r>
+        <w:rPr>
+          <w:rFonts w:hint="eastAsia"/>
+        </w:rPr>
+        <w:instrText xml:space="preserve">SEQ </w:instrText>
+      </w:r>
+      <w:r>
+        <w:rPr>
+          <w:rFonts w:hint="eastAsia"/>
+        </w:rPr>
+        <w:instrText>图</w:instrText>
+      </w:r>
+      <w:r>
+        <w:rPr>
+          <w:rFonts w:hint="eastAsia"/>
+        </w:rPr>
+        <w:instrText xml:space="preserve"> \* ARABIC</w:instrText>
+      </w:r>
+      <w:r>
+        <w:instrText xml:space="preserve"> </w:instrText>
+      </w:r>
+      <w:r>
+        <w:fldChar w:fldCharType="separate"/>
+      </w:r>
+      <w:r>
+        <w:rPr>
+          <w:noProof/>
+        </w:rPr>
+        <w:t>5</w:t>
+      </w:r>
+      <w:r>
+        <w:fldChar w:fldCharType="end"/>
+      </w:r>
+      <w:r>
+        <w:t xml:space="preserve"> </w:t>
+      </w:r>
+      <w:r>
+        <w:t>管理员</w:t>
+      </w:r>
+      <w:r>
+        <w:rPr>
+          <w:rFonts w:hint="eastAsia"/>
+        </w:rPr>
+        <w:t>E-R</w:t>
+      </w:r>
+      <w:r>
+        <w:rPr>
+          <w:rFonts w:hint="eastAsia"/>
+        </w:rPr>
+        <w:t>图</w:t>
+      </w:r>
+    </w:p>
+    <w:p>
+      <w:r>
+        <w:tab/>
+      </w:r>
+      <w:r>
+        <w:t>单位信息包括</w:t>
+      </w:r>
+      <w:r>
+        <w:t>单位名称</w:t>
+      </w:r>
+      <w:r>
+        <w:rPr>
+          <w:rFonts w:hint="eastAsia"/>
+        </w:rPr>
+        <w:t>、</w:t>
+      </w:r>
+      <w:r>
+        <w:t>地址</w:t>
+      </w:r>
+      <w:r>
+        <w:rPr>
+          <w:rFonts w:hint="eastAsia"/>
+        </w:rPr>
+        <w:t>、</w:t>
+      </w:r>
+      <w:r>
+        <w:t>所在城市</w:t>
+      </w:r>
+      <w:r>
+        <w:rPr>
+          <w:rFonts w:hint="eastAsia"/>
+        </w:rPr>
+        <w:t>，如下图所示：</w:t>
+      </w:r>
+    </w:p>
+    <w:p>
+      <w:pPr>
+        <w:keepNext/>
+        <w:jc w:val="center"/>
+      </w:pPr>
+      <w:r>
+        <w:object w:dxaOrig="5233" w:dyaOrig="1969">
+          <v:shape id="_x0000_i1028" type="#_x0000_t75" style="width:261.6pt;height:98.4pt" o:ole="">
+            <v:imagedata r:id="rId18" o:title=""/>
+          </v:shape>
+          <o:OLEObject Type="Embed" ProgID="Visio.Drawing.15" ShapeID="_x0000_i1028" DrawAspect="Content" ObjectID="_1479728181" r:id="rId19"/>
+        </w:object>
+      </w:r>
+    </w:p>
+    <w:p>
+      <w:pPr>
+        <w:pStyle w:val="a7"/>
+        <w:jc w:val="center"/>
+      </w:pPr>
+      <w:r>
+        <w:rPr>
+          <w:rFonts w:hint="eastAsia"/>
+        </w:rPr>
+        <w:t>图</w:t>
+      </w:r>
+      <w:r>
+        <w:rPr>
+          <w:rFonts w:hint="eastAsia"/>
+        </w:rPr>
+        <w:t xml:space="preserve"> </w:t>
+      </w:r>
+      <w:r>
+        <w:fldChar w:fldCharType="begin"/>
+      </w:r>
+      <w:r>
+        <w:instrText xml:space="preserve"> </w:instrText>
+      </w:r>
+      <w:r>
+        <w:rPr>
+          <w:rFonts w:hint="eastAsia"/>
+        </w:rPr>
+        <w:instrText xml:space="preserve">SEQ </w:instrText>
+      </w:r>
+      <w:r>
+        <w:rPr>
+          <w:rFonts w:hint="eastAsia"/>
+        </w:rPr>
+        <w:instrText>图</w:instrText>
+      </w:r>
+      <w:r>
+        <w:rPr>
+          <w:rFonts w:hint="eastAsia"/>
+        </w:rPr>
+        <w:instrText xml:space="preserve"> \* ARABIC</w:instrText>
+      </w:r>
+      <w:r>
+        <w:instrText xml:space="preserve"> </w:instrText>
+      </w:r>
+      <w:r>
+        <w:fldChar w:fldCharType="separate"/>
+      </w:r>
+      <w:r>
+        <w:rPr>
+          <w:noProof/>
+        </w:rPr>
+        <w:t>6</w:t>
+      </w:r>
+      <w:r>
+        <w:fldChar w:fldCharType="end"/>
+      </w:r>
+      <w:r>
+        <w:t xml:space="preserve"> </w:t>
+      </w:r>
+      <w:r>
+        <w:t>单位</w:t>
+      </w:r>
+      <w:r>
+        <w:rPr>
+          <w:rFonts w:hint="eastAsia"/>
+        </w:rPr>
+        <w:t>E-R</w:t>
+      </w:r>
+      <w:r>
+        <w:rPr>
+          <w:rFonts w:hint="eastAsia"/>
+        </w:rPr>
+        <w:t>图</w:t>
       </w:r>
     </w:p>
     <w:p/>
@@ -5289,13 +6163,34 @@
         <w:tab/>
       </w:r>
       <w:r>
-        <w:t>平台提供方的用例图如下所示</w:t>
-      </w:r>
-      <w:r>
-        <w:rPr>
-          <w:rFonts w:hint="eastAsia"/>
-        </w:rPr>
-        <w:t>：</w:t>
+        <w:t>银行卡信息包括</w:t>
+      </w:r>
+      <w:r>
+        <w:rPr>
+          <w:rFonts w:hint="eastAsia"/>
+        </w:rPr>
+        <w:t>银行卡号（</w:t>
+      </w:r>
+      <w:r>
+        <w:rPr>
+          <w:rFonts w:hint="eastAsia"/>
+        </w:rPr>
+        <w:t>I</w:t>
+      </w:r>
+      <w:r>
+        <w:t>D</w:t>
+      </w:r>
+      <w:r>
+        <w:rPr>
+          <w:rFonts w:hint="eastAsia"/>
+        </w:rPr>
+        <w:t>）、开户人名字、开户人预留的手机号</w:t>
+      </w:r>
+      <w:r>
+        <w:rPr>
+          <w:rFonts w:hint="eastAsia"/>
+        </w:rPr>
+        <w:t>，如下图所示。</w:t>
       </w:r>
     </w:p>
     <w:p>
@@ -5304,11 +6199,11 @@
         <w:jc w:val="center"/>
       </w:pPr>
       <w:r>
-        <w:object w:dxaOrig="10693" w:dyaOrig="10813">
-          <v:shape id="_x0000_i1027" type="#_x0000_t75" style="width:255.45pt;height:258pt" o:ole="">
-            <v:imagedata r:id="rId12" o:title=""/>
+        <w:object w:dxaOrig="5412" w:dyaOrig="2124">
+          <v:shape id="_x0000_i1029" type="#_x0000_t75" style="width:270.6pt;height:106.2pt" o:ole="">
+            <v:imagedata r:id="rId20" o:title=""/>
           </v:shape>
-          <o:OLEObject Type="Embed" ProgID="Visio.Drawing.15" ShapeID="_x0000_i1027" DrawAspect="Content" ObjectID="_1479728022" r:id="rId13"/>
+          <o:OLEObject Type="Embed" ProgID="Visio.Drawing.15" ShapeID="_x0000_i1029" DrawAspect="Content" ObjectID="_1479728182" r:id="rId21"/>
         </w:object>
       </w:r>
     </w:p>
@@ -5363,7 +6258,7 @@
         <w:rPr>
           <w:noProof/>
         </w:rPr>
-        <w:t>3</w:t>
+        <w:t>7</w:t>
       </w:r>
       <w:r>
         <w:fldChar w:fldCharType="end"/>
@@ -5372,507 +6267,7 @@
         <w:t xml:space="preserve"> </w:t>
       </w:r>
       <w:r>
-        <w:t>平台提供方用例图</w:t>
-      </w:r>
-    </w:p>
-    <w:p>
-      <w:pPr>
-        <w:pStyle w:val="2"/>
-      </w:pPr>
-      <w:bookmarkStart w:id="9" w:name="_Toc405986010"/>
-      <w:r>
-        <w:lastRenderedPageBreak/>
-        <w:t>数据模型</w:t>
-      </w:r>
-      <w:bookmarkEnd w:id="9"/>
-    </w:p>
-    <w:p>
-      <w:pPr>
-        <w:pStyle w:val="3"/>
-      </w:pPr>
-      <w:bookmarkStart w:id="10" w:name="_Toc405986011"/>
-      <w:r>
-        <w:rPr>
-          <w:rFonts w:hint="eastAsia"/>
-        </w:rPr>
-        <w:t>E</w:t>
-      </w:r>
-      <w:r>
-        <w:t>-R</w:t>
-      </w:r>
-      <w:r>
-        <w:t>图</w:t>
-      </w:r>
-      <w:bookmarkEnd w:id="10"/>
-    </w:p>
-    <w:p>
-      <w:pPr>
-        <w:ind w:left="420"/>
-      </w:pPr>
-      <w:r>
-        <w:t>本系统</w:t>
-      </w:r>
-      <w:r>
-        <w:rPr>
-          <w:rFonts w:hint="eastAsia"/>
-        </w:rPr>
-        <w:t>的主要实体</w:t>
-      </w:r>
-      <w:r>
-        <w:t>包括用户</w:t>
-      </w:r>
-      <w:r>
-        <w:rPr>
-          <w:rFonts w:hint="eastAsia"/>
-        </w:rPr>
-        <w:t>、</w:t>
-      </w:r>
-      <w:r>
-        <w:t>管理员</w:t>
-      </w:r>
-      <w:r>
-        <w:rPr>
-          <w:rFonts w:hint="eastAsia"/>
-        </w:rPr>
-        <w:t>、</w:t>
-      </w:r>
-      <w:r>
-        <w:t>单位</w:t>
-      </w:r>
-      <w:r>
-        <w:rPr>
-          <w:rFonts w:hint="eastAsia"/>
-        </w:rPr>
-        <w:t>、</w:t>
-      </w:r>
-      <w:r>
-        <w:t>银行卡和设备</w:t>
-      </w:r>
-      <w:r>
-        <w:rPr>
-          <w:rFonts w:hint="eastAsia"/>
-        </w:rPr>
-        <w:t>。</w:t>
-      </w:r>
-    </w:p>
-    <w:p>
-      <w:pPr>
-        <w:ind w:firstLineChars="200" w:firstLine="420"/>
-      </w:pPr>
-      <w:r>
-        <w:t>仪器预约方和仪器提供方都属于用户</w:t>
-      </w:r>
-      <w:r>
-        <w:rPr>
-          <w:rFonts w:hint="eastAsia"/>
-        </w:rPr>
-        <w:t>，</w:t>
-      </w:r>
-      <w:r>
-        <w:rPr>
-          <w:rFonts w:hint="eastAsia"/>
-        </w:rPr>
-        <w:t>它的属性包括</w:t>
-      </w:r>
-      <w:r>
-        <w:rPr>
-          <w:rFonts w:hint="eastAsia"/>
-        </w:rPr>
-        <w:t>：</w:t>
-      </w:r>
-      <w:r>
-        <w:rPr>
-          <w:rFonts w:hint="eastAsia"/>
-        </w:rPr>
-        <w:t>用户名、</w:t>
-      </w:r>
-      <w:r>
-        <w:rPr>
-          <w:rFonts w:hint="eastAsia"/>
-        </w:rPr>
-        <w:t>密码、姓名、性别、身份证号、联系电话、联系邮箱、用户类型（</w:t>
-      </w:r>
-      <w:r>
-        <w:rPr>
-          <w:rFonts w:hint="eastAsia"/>
-        </w:rPr>
-        <w:t>0</w:t>
-      </w:r>
-      <w:r>
-        <w:rPr>
-          <w:rFonts w:hint="eastAsia"/>
-        </w:rPr>
-        <w:t>表示预约</w:t>
-      </w:r>
-      <w:r>
-        <w:rPr>
-          <w:rFonts w:hint="eastAsia"/>
-        </w:rPr>
-        <w:t>方</w:t>
-      </w:r>
-      <w:r>
-        <w:rPr>
-          <w:rFonts w:hint="eastAsia"/>
-        </w:rPr>
-        <w:t>、</w:t>
-      </w:r>
-      <w:r>
-        <w:rPr>
-          <w:rFonts w:hint="eastAsia"/>
-        </w:rPr>
-        <w:t>1</w:t>
-      </w:r>
-      <w:r>
-        <w:rPr>
-          <w:rFonts w:hint="eastAsia"/>
-        </w:rPr>
-        <w:t>表示仪器提供方、</w:t>
-      </w:r>
-      <w:r>
-        <w:rPr>
-          <w:rFonts w:hint="eastAsia"/>
-        </w:rPr>
-        <w:t>2</w:t>
-      </w:r>
-      <w:r>
-        <w:rPr>
-          <w:rFonts w:hint="eastAsia"/>
-        </w:rPr>
-        <w:t>表示兼具两个身份）</w:t>
-      </w:r>
-      <w:r>
-        <w:rPr>
-          <w:rFonts w:hint="eastAsia"/>
-        </w:rPr>
-        <w:t>。</w:t>
-      </w:r>
-      <w:r>
-        <w:rPr>
-          <w:rFonts w:hint="eastAsia"/>
-        </w:rPr>
-        <w:t>E-R</w:t>
-      </w:r>
-      <w:r>
-        <w:rPr>
-          <w:rFonts w:hint="eastAsia"/>
-        </w:rPr>
-        <w:t>图如下所示：</w:t>
-      </w:r>
-    </w:p>
-    <w:p>
-      <w:pPr>
-        <w:keepNext/>
-        <w:jc w:val="center"/>
-      </w:pPr>
-      <w:r>
-        <w:object w:dxaOrig="5844" w:dyaOrig="2725">
-          <v:shape id="_x0000_i1032" type="#_x0000_t75" style="width:292.3pt;height:136.3pt" o:ole="">
-            <v:imagedata r:id="rId14" o:title=""/>
-          </v:shape>
-          <o:OLEObject Type="Embed" ProgID="Visio.Drawing.15" ShapeID="_x0000_i1032" DrawAspect="Content" ObjectID="_1479728023" r:id="rId15"/>
-        </w:object>
-      </w:r>
-    </w:p>
-    <w:p>
-      <w:pPr>
-        <w:pStyle w:val="a7"/>
-        <w:jc w:val="center"/>
-      </w:pPr>
-      <w:r>
-        <w:rPr>
-          <w:rFonts w:hint="eastAsia"/>
-        </w:rPr>
-        <w:t>图</w:t>
-      </w:r>
-      <w:r>
-        <w:rPr>
-          <w:rFonts w:hint="eastAsia"/>
-        </w:rPr>
-        <w:t xml:space="preserve"> </w:t>
-      </w:r>
-      <w:r>
-        <w:fldChar w:fldCharType="begin"/>
-      </w:r>
-      <w:r>
-        <w:instrText xml:space="preserve"> </w:instrText>
-      </w:r>
-      <w:r>
-        <w:rPr>
-          <w:rFonts w:hint="eastAsia"/>
-        </w:rPr>
-        <w:instrText xml:space="preserve">SEQ </w:instrText>
-      </w:r>
-      <w:r>
-        <w:rPr>
-          <w:rFonts w:hint="eastAsia"/>
-        </w:rPr>
-        <w:instrText>图</w:instrText>
-      </w:r>
-      <w:r>
-        <w:rPr>
-          <w:rFonts w:hint="eastAsia"/>
-        </w:rPr>
-        <w:instrText xml:space="preserve"> \* ARABIC</w:instrText>
-      </w:r>
-      <w:r>
-        <w:instrText xml:space="preserve"> </w:instrText>
-      </w:r>
-      <w:r>
-        <w:fldChar w:fldCharType="separate"/>
-      </w:r>
-      <w:r>
-        <w:rPr>
-          <w:noProof/>
-        </w:rPr>
-        <w:t>4</w:t>
-      </w:r>
-      <w:r>
-        <w:fldChar w:fldCharType="end"/>
-      </w:r>
-      <w:r>
-        <w:t xml:space="preserve"> </w:t>
-      </w:r>
-      <w:r>
-        <w:t>用户</w:t>
-      </w:r>
-      <w:r>
-        <w:rPr>
-          <w:rFonts w:hint="eastAsia"/>
-        </w:rPr>
-        <w:t>E-R</w:t>
-      </w:r>
-      <w:r>
-        <w:rPr>
-          <w:rFonts w:hint="eastAsia"/>
-        </w:rPr>
-        <w:t>图</w:t>
-      </w:r>
-    </w:p>
-    <w:p>
-      <w:pPr>
-        <w:jc w:val="center"/>
-      </w:pPr>
-    </w:p>
-    <w:p>
-      <w:r>
-        <w:tab/>
-      </w:r>
-      <w:r>
-        <w:t>平台提供方是管理员</w:t>
-      </w:r>
-      <w:r>
-        <w:rPr>
-          <w:rFonts w:hint="eastAsia"/>
-        </w:rPr>
-        <w:t>，它的属性包括登录名和密码，如下图所示：</w:t>
-      </w:r>
-    </w:p>
-    <w:p>
-      <w:pPr>
-        <w:keepNext/>
-        <w:jc w:val="center"/>
-      </w:pPr>
-      <w:r>
-        <w:object w:dxaOrig="5280" w:dyaOrig="888">
-          <v:shape id="_x0000_i1028" type="#_x0000_t75" style="width:264pt;height:44.55pt" o:ole="">
-            <v:imagedata r:id="rId16" o:title=""/>
-          </v:shape>
-          <o:OLEObject Type="Embed" ProgID="Visio.Drawing.15" ShapeID="_x0000_i1028" DrawAspect="Content" ObjectID="_1479728024" r:id="rId17"/>
-        </w:object>
-      </w:r>
-    </w:p>
-    <w:p>
-      <w:pPr>
-        <w:pStyle w:val="a7"/>
-        <w:jc w:val="center"/>
-      </w:pPr>
-      <w:r>
-        <w:rPr>
-          <w:rFonts w:hint="eastAsia"/>
-        </w:rPr>
-        <w:t>图</w:t>
-      </w:r>
-      <w:r>
-        <w:rPr>
-          <w:rFonts w:hint="eastAsia"/>
-        </w:rPr>
-        <w:t xml:space="preserve"> </w:t>
-      </w:r>
-      <w:r>
-        <w:fldChar w:fldCharType="begin"/>
-      </w:r>
-      <w:r>
-        <w:instrText xml:space="preserve"> </w:instrText>
-      </w:r>
-      <w:r>
-        <w:rPr>
-          <w:rFonts w:hint="eastAsia"/>
-        </w:rPr>
-        <w:instrText xml:space="preserve">SEQ </w:instrText>
-      </w:r>
-      <w:r>
-        <w:rPr>
-          <w:rFonts w:hint="eastAsia"/>
-        </w:rPr>
-        <w:instrText>图</w:instrText>
-      </w:r>
-      <w:r>
-        <w:rPr>
-          <w:rFonts w:hint="eastAsia"/>
-        </w:rPr>
-        <w:instrText xml:space="preserve"> \* ARABIC</w:instrText>
-      </w:r>
-      <w:r>
-        <w:instrText xml:space="preserve"> </w:instrText>
-      </w:r>
-      <w:r>
-        <w:fldChar w:fldCharType="separate"/>
-      </w:r>
-      <w:r>
-        <w:rPr>
-          <w:noProof/>
-        </w:rPr>
-        <w:t>5</w:t>
-      </w:r>
-      <w:r>
-        <w:fldChar w:fldCharType="end"/>
-      </w:r>
-      <w:r>
-        <w:t xml:space="preserve"> </w:t>
-      </w:r>
-      <w:r>
-        <w:t>管理员</w:t>
-      </w:r>
-      <w:r>
-        <w:rPr>
-          <w:rFonts w:hint="eastAsia"/>
-        </w:rPr>
-        <w:t>E-R</w:t>
-      </w:r>
-      <w:r>
-        <w:rPr>
-          <w:rFonts w:hint="eastAsia"/>
-        </w:rPr>
-        <w:t>图</w:t>
-      </w:r>
-    </w:p>
-    <w:p>
-      <w:pPr>
-        <w:rPr>
-          <w:rFonts w:hint="eastAsia"/>
-        </w:rPr>
-      </w:pPr>
-    </w:p>
-    <w:p>
-      <w:r>
-        <w:tab/>
-      </w:r>
-      <w:r>
-        <w:t>单位信息包括</w:t>
-      </w:r>
-      <w:r>
-        <w:t>单位名称</w:t>
-      </w:r>
-      <w:r>
-        <w:rPr>
-          <w:rFonts w:hint="eastAsia"/>
-        </w:rPr>
-        <w:t>、</w:t>
-      </w:r>
-      <w:r>
-        <w:t>地址</w:t>
-      </w:r>
-      <w:r>
-        <w:rPr>
-          <w:rFonts w:hint="eastAsia"/>
-        </w:rPr>
-        <w:t>、</w:t>
-      </w:r>
-      <w:r>
-        <w:t>所在城市</w:t>
-      </w:r>
-      <w:r>
-        <w:rPr>
-          <w:rFonts w:hint="eastAsia"/>
-        </w:rPr>
-        <w:t>，如下图所示：</w:t>
-      </w:r>
-    </w:p>
-    <w:p>
-      <w:pPr>
-        <w:keepNext/>
-        <w:jc w:val="center"/>
-      </w:pPr>
-      <w:r>
-        <w:object w:dxaOrig="5233" w:dyaOrig="1969">
-          <v:shape id="_x0000_i1033" type="#_x0000_t75" style="width:241.7pt;height:91.7pt" o:ole="">
-            <v:imagedata r:id="rId18" o:title=""/>
-          </v:shape>
-          <o:OLEObject Type="Embed" ProgID="Visio.Drawing.15" ShapeID="_x0000_i1033" DrawAspect="Content" ObjectID="_1479728025" r:id="rId19"/>
-        </w:object>
-      </w:r>
-    </w:p>
-    <w:p>
-      <w:pPr>
-        <w:pStyle w:val="a7"/>
-        <w:jc w:val="center"/>
-      </w:pPr>
-      <w:r>
-        <w:rPr>
-          <w:rFonts w:hint="eastAsia"/>
-        </w:rPr>
-        <w:t>图</w:t>
-      </w:r>
-      <w:r>
-        <w:rPr>
-          <w:rFonts w:hint="eastAsia"/>
-        </w:rPr>
-        <w:t xml:space="preserve"> </w:t>
-      </w:r>
-      <w:r>
-        <w:fldChar w:fldCharType="begin"/>
-      </w:r>
-      <w:r>
-        <w:instrText xml:space="preserve"> </w:instrText>
-      </w:r>
-      <w:r>
-        <w:rPr>
-          <w:rFonts w:hint="eastAsia"/>
-        </w:rPr>
-        <w:instrText xml:space="preserve">SEQ </w:instrText>
-      </w:r>
-      <w:r>
-        <w:rPr>
-          <w:rFonts w:hint="eastAsia"/>
-        </w:rPr>
-        <w:instrText>图</w:instrText>
-      </w:r>
-      <w:r>
-        <w:rPr>
-          <w:rFonts w:hint="eastAsia"/>
-        </w:rPr>
-        <w:instrText xml:space="preserve"> \* ARABIC</w:instrText>
-      </w:r>
-      <w:r>
-        <w:instrText xml:space="preserve"> </w:instrText>
-      </w:r>
-      <w:r>
-        <w:fldChar w:fldCharType="separate"/>
-      </w:r>
-      <w:r>
-        <w:rPr>
-          <w:noProof/>
-        </w:rPr>
-        <w:t>6</w:t>
-      </w:r>
-      <w:r>
-        <w:fldChar w:fldCharType="end"/>
-      </w:r>
-      <w:r>
-        <w:t xml:space="preserve"> </w:t>
-      </w:r>
-      <w:r>
-        <w:t>单位</w:t>
+        <w:t>银行卡</w:t>
       </w:r>
       <w:r>
         <w:rPr>
@@ -5893,34 +6288,151 @@
         <w:tab/>
       </w:r>
       <w:r>
-        <w:t>银行卡信息包括</w:t>
-      </w:r>
-      <w:r>
-        <w:rPr>
-          <w:rFonts w:hint="eastAsia"/>
-        </w:rPr>
-        <w:t>银行卡号（</w:t>
-      </w:r>
-      <w:r>
-        <w:rPr>
-          <w:rFonts w:hint="eastAsia"/>
-        </w:rPr>
-        <w:t>I</w:t>
-      </w:r>
-      <w:r>
-        <w:t>D</w:t>
-      </w:r>
-      <w:r>
-        <w:rPr>
-          <w:rFonts w:hint="eastAsia"/>
-        </w:rPr>
-        <w:t>）、开户人名字、开户人预留的手机号</w:t>
-      </w:r>
-      <w:r>
-        <w:rPr>
-          <w:rFonts w:hint="eastAsia"/>
-        </w:rPr>
-        <w:t>，如下图所示。</w:t>
+        <w:t>仪器信息包括</w:t>
+      </w:r>
+      <w:r>
+        <w:rPr>
+          <w:rFonts w:hint="eastAsia"/>
+        </w:rPr>
+        <w:t>仪器名称、仪器型号、仪器编号（同一型号</w:t>
+      </w:r>
+      <w:r>
+        <w:rPr>
+          <w:rFonts w:hint="eastAsia"/>
+        </w:rPr>
+        <w:t>的仪器编号不</w:t>
+      </w:r>
+      <w:r>
+        <w:rPr>
+          <w:rFonts w:hint="eastAsia"/>
+        </w:rPr>
+        <w:t>一样）</w:t>
+      </w:r>
+      <w:r>
+        <w:rPr>
+          <w:rFonts w:hint="eastAsia"/>
+        </w:rPr>
+        <w:t>、仪器类型</w:t>
+      </w:r>
+      <w:r>
+        <w:rPr>
+          <w:rFonts w:hint="eastAsia"/>
+        </w:rPr>
+        <w:t>、图片、购置时间、购置金额、仪器主要功能、</w:t>
+      </w:r>
+      <w:bookmarkStart w:id="12" w:name="OLE_LINK1"/>
+      <w:bookmarkStart w:id="13" w:name="OLE_LINK2"/>
+      <w:r>
+        <w:rPr>
+          <w:rFonts w:hint="eastAsia"/>
+        </w:rPr>
+        <w:t>仪器可</w:t>
+      </w:r>
+      <w:r>
+        <w:rPr>
+          <w:rFonts w:hint="eastAsia"/>
+        </w:rPr>
+        <w:t>预约</w:t>
+      </w:r>
+      <w:r>
+        <w:rPr>
+          <w:rFonts w:hint="eastAsia"/>
+        </w:rPr>
+        <w:t>时间</w:t>
+      </w:r>
+      <w:bookmarkEnd w:id="12"/>
+      <w:bookmarkEnd w:id="13"/>
+      <w:r>
+        <w:rPr>
+          <w:rFonts w:hint="eastAsia"/>
+        </w:rPr>
+        <w:t>、仪器放置地点、仪器工作状态（</w:t>
+      </w:r>
+      <w:r>
+        <w:rPr>
+          <w:rFonts w:hint="eastAsia"/>
+        </w:rPr>
+        <w:t>正常</w:t>
+      </w:r>
+      <w:r>
+        <w:rPr>
+          <w:rFonts w:hint="eastAsia"/>
+        </w:rPr>
+        <w:t>/</w:t>
+      </w:r>
+      <w:r>
+        <w:rPr>
+          <w:rFonts w:hint="eastAsia"/>
+        </w:rPr>
+        <w:t>故障</w:t>
+      </w:r>
+      <w:r>
+        <w:rPr>
+          <w:rFonts w:hint="eastAsia"/>
+        </w:rPr>
+        <w:t>/</w:t>
+      </w:r>
+      <w:r>
+        <w:rPr>
+          <w:rFonts w:hint="eastAsia"/>
+        </w:rPr>
+        <w:t>维修</w:t>
+      </w:r>
+      <w:r>
+        <w:rPr>
+          <w:rFonts w:hint="eastAsia"/>
+        </w:rPr>
+        <w:t>/</w:t>
+      </w:r>
+      <w:r>
+        <w:rPr>
+          <w:rFonts w:hint="eastAsia"/>
+        </w:rPr>
+        <w:t>报废</w:t>
+      </w:r>
+      <w:r>
+        <w:rPr>
+          <w:rFonts w:hint="eastAsia"/>
+        </w:rPr>
+        <w:t>/</w:t>
+      </w:r>
+      <w:r>
+        <w:rPr>
+          <w:rFonts w:hint="eastAsia"/>
+        </w:rPr>
+        <w:t>停用</w:t>
+      </w:r>
+      <w:r>
+        <w:rPr>
+          <w:rFonts w:hint="eastAsia"/>
+        </w:rPr>
+        <w:t>）、</w:t>
+      </w:r>
+      <w:bookmarkStart w:id="14" w:name="OLE_LINK3"/>
+      <w:r>
+        <w:rPr>
+          <w:rFonts w:hint="eastAsia"/>
+        </w:rPr>
+        <w:t>预约价格（</w:t>
+      </w:r>
+      <w:r>
+        <w:rPr>
+          <w:rFonts w:hint="eastAsia"/>
+        </w:rPr>
+        <w:t>每小时的价格</w:t>
+      </w:r>
+      <w:r>
+        <w:rPr>
+          <w:rFonts w:hint="eastAsia"/>
+        </w:rPr>
+        <w:t>）</w:t>
+      </w:r>
+      <w:bookmarkEnd w:id="14"/>
+      <w:r>
+        <w:rPr>
+          <w:rFonts w:hint="eastAsia"/>
+        </w:rPr>
+        <w:t>。</w:t>
       </w:r>
     </w:p>
     <w:p>
@@ -5929,256 +6441,11 @@
         <w:jc w:val="center"/>
       </w:pPr>
       <w:r>
-        <w:object w:dxaOrig="5412" w:dyaOrig="2124">
-          <v:shape id="_x0000_i1029" type="#_x0000_t75" style="width:249.45pt;height:97.7pt" o:ole="">
-            <v:imagedata r:id="rId20" o:title=""/>
-          </v:shape>
-          <o:OLEObject Type="Embed" ProgID="Visio.Drawing.15" ShapeID="_x0000_i1029" DrawAspect="Content" ObjectID="_1479728026" r:id="rId21"/>
-        </w:object>
-      </w:r>
-    </w:p>
-    <w:p>
-      <w:pPr>
-        <w:pStyle w:val="a7"/>
-        <w:jc w:val="center"/>
-        <w:rPr>
-          <w:rFonts w:hint="eastAsia"/>
-        </w:rPr>
-      </w:pPr>
-      <w:r>
-        <w:rPr>
-          <w:rFonts w:hint="eastAsia"/>
-        </w:rPr>
-        <w:t>图</w:t>
-      </w:r>
-      <w:r>
-        <w:rPr>
-          <w:rFonts w:hint="eastAsia"/>
-        </w:rPr>
-        <w:t xml:space="preserve"> </w:t>
-      </w:r>
-      <w:r>
-        <w:fldChar w:fldCharType="begin"/>
-      </w:r>
-      <w:r>
-        <w:instrText xml:space="preserve"> </w:instrText>
-      </w:r>
-      <w:r>
-        <w:rPr>
-          <w:rFonts w:hint="eastAsia"/>
-        </w:rPr>
-        <w:instrText xml:space="preserve">SEQ </w:instrText>
-      </w:r>
-      <w:r>
-        <w:rPr>
-          <w:rFonts w:hint="eastAsia"/>
-        </w:rPr>
-        <w:instrText>图</w:instrText>
-      </w:r>
-      <w:r>
-        <w:rPr>
-          <w:rFonts w:hint="eastAsia"/>
-        </w:rPr>
-        <w:instrText xml:space="preserve"> \* ARABIC</w:instrText>
-      </w:r>
-      <w:r>
-        <w:instrText xml:space="preserve"> </w:instrText>
-      </w:r>
-      <w:r>
-        <w:fldChar w:fldCharType="separate"/>
-      </w:r>
-      <w:r>
-        <w:rPr>
-          <w:noProof/>
-        </w:rPr>
-        <w:t>7</w:t>
-      </w:r>
-      <w:r>
-        <w:fldChar w:fldCharType="end"/>
-      </w:r>
-      <w:r>
-        <w:t xml:space="preserve"> </w:t>
-      </w:r>
-      <w:r>
-        <w:t>银行卡</w:t>
-      </w:r>
-      <w:r>
-        <w:rPr>
-          <w:rFonts w:hint="eastAsia"/>
-        </w:rPr>
-        <w:t>E-R</w:t>
-      </w:r>
-      <w:r>
-        <w:rPr>
-          <w:rFonts w:hint="eastAsia"/>
-        </w:rPr>
-        <w:t>图</w:t>
-      </w:r>
-    </w:p>
-    <w:p>
-      <w:r>
-        <w:lastRenderedPageBreak/>
-        <w:tab/>
-      </w:r>
-      <w:r>
-        <w:t>仪器信息包括</w:t>
-      </w:r>
-      <w:r>
-        <w:rPr>
-          <w:rFonts w:hint="eastAsia"/>
-        </w:rPr>
-        <w:t>仪器名称、仪器型号、仪器编号（同一型号</w:t>
-      </w:r>
-      <w:r>
-        <w:rPr>
-          <w:rFonts w:hint="eastAsia"/>
-        </w:rPr>
-        <w:t>的仪器编号不</w:t>
-      </w:r>
-      <w:r>
-        <w:rPr>
-          <w:rFonts w:hint="eastAsia"/>
-        </w:rPr>
-        <w:t>一样）</w:t>
-      </w:r>
-      <w:r>
-        <w:rPr>
-          <w:rFonts w:hint="eastAsia"/>
-        </w:rPr>
-        <w:t>、仪器类型</w:t>
-      </w:r>
-      <w:r>
-        <w:rPr>
-          <w:rFonts w:hint="eastAsia"/>
-        </w:rPr>
-        <w:t>、图片、购置时间、购置金额、仪器主要功能、</w:t>
-      </w:r>
-      <w:bookmarkStart w:id="11" w:name="OLE_LINK1"/>
-      <w:bookmarkStart w:id="12" w:name="OLE_LINK2"/>
-      <w:r>
-        <w:rPr>
-          <w:rFonts w:hint="eastAsia"/>
-        </w:rPr>
-        <w:t>仪器可</w:t>
-      </w:r>
-      <w:r>
-        <w:rPr>
-          <w:rFonts w:hint="eastAsia"/>
-        </w:rPr>
-        <w:t>预约</w:t>
-      </w:r>
-      <w:r>
-        <w:rPr>
-          <w:rFonts w:hint="eastAsia"/>
-        </w:rPr>
-        <w:t>时间</w:t>
-      </w:r>
-      <w:bookmarkEnd w:id="11"/>
-      <w:bookmarkEnd w:id="12"/>
-      <w:r>
-        <w:rPr>
-          <w:rFonts w:hint="eastAsia"/>
-        </w:rPr>
-        <w:t>、仪器放置地点、仪器工作状态（</w:t>
-      </w:r>
-      <w:r>
-        <w:rPr>
-          <w:rFonts w:hint="eastAsia"/>
-        </w:rPr>
-        <w:t>正常</w:t>
-      </w:r>
-      <w:r>
-        <w:rPr>
-          <w:rFonts w:hint="eastAsia"/>
-        </w:rPr>
-        <w:t>/</w:t>
-      </w:r>
-      <w:r>
-        <w:rPr>
-          <w:rFonts w:hint="eastAsia"/>
-        </w:rPr>
-        <w:t>故障</w:t>
-      </w:r>
-      <w:r>
-        <w:rPr>
-          <w:rFonts w:hint="eastAsia"/>
-        </w:rPr>
-        <w:t>/</w:t>
-      </w:r>
-      <w:r>
-        <w:rPr>
-          <w:rFonts w:hint="eastAsia"/>
-        </w:rPr>
-        <w:t>维修</w:t>
-      </w:r>
-      <w:r>
-        <w:rPr>
-          <w:rFonts w:hint="eastAsia"/>
-        </w:rPr>
-        <w:t>/</w:t>
-      </w:r>
-      <w:r>
-        <w:rPr>
-          <w:rFonts w:hint="eastAsia"/>
-        </w:rPr>
-        <w:t>报废</w:t>
-      </w:r>
-      <w:r>
-        <w:rPr>
-          <w:rFonts w:hint="eastAsia"/>
-        </w:rPr>
-        <w:t>/</w:t>
-      </w:r>
-      <w:r>
-        <w:rPr>
-          <w:rFonts w:hint="eastAsia"/>
-        </w:rPr>
-        <w:t>停用</w:t>
-      </w:r>
-      <w:r>
-        <w:rPr>
-          <w:rFonts w:hint="eastAsia"/>
-        </w:rPr>
-        <w:t>）、</w:t>
-      </w:r>
-      <w:bookmarkStart w:id="13" w:name="OLE_LINK3"/>
-      <w:r>
-        <w:rPr>
-          <w:rFonts w:hint="eastAsia"/>
-        </w:rPr>
-        <w:t>预约价格（</w:t>
-      </w:r>
-      <w:r>
-        <w:rPr>
-          <w:rFonts w:hint="eastAsia"/>
-        </w:rPr>
-        <w:t>每小时的价格</w:t>
-      </w:r>
-      <w:r>
-        <w:rPr>
-          <w:rFonts w:hint="eastAsia"/>
-        </w:rPr>
-        <w:t>）</w:t>
-      </w:r>
-      <w:bookmarkEnd w:id="13"/>
-      <w:r>
-        <w:rPr>
-          <w:rFonts w:hint="eastAsia"/>
-        </w:rPr>
-        <w:t>。</w:t>
-      </w:r>
-    </w:p>
-    <w:p>
-      <w:pPr>
-        <w:keepNext/>
-        <w:jc w:val="center"/>
-      </w:pPr>
-      <w:r>
         <w:object w:dxaOrig="5844" w:dyaOrig="4068">
-          <v:shape id="_x0000_i1030" type="#_x0000_t75" style="width:292.3pt;height:203.15pt" o:ole="">
+          <v:shape id="_x0000_i1030" type="#_x0000_t75" style="width:292.2pt;height:203.4pt" o:ole="">
             <v:imagedata r:id="rId22" o:title=""/>
           </v:shape>
-          <o:OLEObject Type="Embed" ProgID="Visio.Drawing.15" ShapeID="_x0000_i1030" DrawAspect="Content" ObjectID="_1479728027" r:id="rId23"/>
+          <o:OLEObject Type="Embed" ProgID="Visio.Drawing.15" ShapeID="_x0000_i1030" DrawAspect="Content" ObjectID="_1479728183" r:id="rId23"/>
         </w:object>
       </w:r>
     </w:p>
@@ -6285,10 +6552,10 @@
       </w:pPr>
       <w:r>
         <w:object w:dxaOrig="10308" w:dyaOrig="6529">
-          <v:shape id="_x0000_i1031" type="#_x0000_t75" style="width:414pt;height:263.15pt" o:ole="">
+          <v:shape id="_x0000_i1031" type="#_x0000_t75" style="width:414.6pt;height:262.8pt" o:ole="">
             <v:imagedata r:id="rId24" o:title=""/>
           </v:shape>
-          <o:OLEObject Type="Embed" ProgID="Visio.Drawing.15" ShapeID="_x0000_i1031" DrawAspect="Content" ObjectID="_1479728028" r:id="rId25"/>
+          <o:OLEObject Type="Embed" ProgID="Visio.Drawing.15" ShapeID="_x0000_i1031" DrawAspect="Content" ObjectID="_1479728184" r:id="rId25"/>
         </w:object>
       </w:r>
     </w:p>
@@ -6371,14 +6638,14 @@
       <w:pPr>
         <w:pStyle w:val="3"/>
       </w:pPr>
-      <w:bookmarkStart w:id="14" w:name="_Toc405986012"/>
+      <w:bookmarkStart w:id="15" w:name="_Toc405983772"/>
       <w:r>
         <w:rPr>
           <w:rFonts w:hint="eastAsia"/>
         </w:rPr>
         <w:t>数据库设计</w:t>
       </w:r>
-      <w:bookmarkEnd w:id="14"/>
+      <w:bookmarkEnd w:id="15"/>
     </w:p>
     <w:p>
       <w:r>
@@ -16904,9 +17171,13 @@
         <w:pStyle w:val="4"/>
       </w:pPr>
       <w:r>
-        <w:rPr>
-          <w:rFonts w:hint="eastAsia"/>
-        </w:rPr>
+        <w:br w:type="page"/>
+      </w:r>
+      <w:r>
+        <w:rPr>
+          <w:rFonts w:hint="eastAsia"/>
+        </w:rPr>
+        <w:lastRenderedPageBreak/>
         <w:t>订单</w:t>
       </w:r>
       <w:r>
@@ -18033,37 +18304,37 @@
       <w:pPr>
         <w:pStyle w:val="1"/>
       </w:pPr>
-      <w:bookmarkStart w:id="15" w:name="_Toc405986013"/>
+      <w:bookmarkStart w:id="16" w:name="_Toc405983773"/>
       <w:r>
         <w:rPr>
           <w:rFonts w:hint="eastAsia"/>
         </w:rPr>
         <w:lastRenderedPageBreak/>
         <w:t>系统实现</w:t>
-      </w:r>
-      <w:bookmarkEnd w:id="15"/>
-    </w:p>
-    <w:p>
-      <w:pPr>
-        <w:pStyle w:val="2"/>
-      </w:pPr>
-      <w:bookmarkStart w:id="16" w:name="_Toc405986014"/>
-      <w:r>
-        <w:rPr>
-          <w:rFonts w:hint="eastAsia"/>
-        </w:rPr>
-        <w:t>预约</w:t>
-      </w:r>
-      <w:r>
-        <w:rPr>
-          <w:rFonts w:hint="eastAsia"/>
-        </w:rPr>
-        <w:t>用户</w:t>
       </w:r>
       <w:bookmarkEnd w:id="16"/>
     </w:p>
     <w:p>
       <w:pPr>
+        <w:pStyle w:val="2"/>
+      </w:pPr>
+      <w:bookmarkStart w:id="17" w:name="_Toc405983774"/>
+      <w:r>
+        <w:rPr>
+          <w:rFonts w:hint="eastAsia"/>
+        </w:rPr>
+        <w:t>预约</w:t>
+      </w:r>
+      <w:bookmarkEnd w:id="17"/>
+      <w:r>
+        <w:rPr>
+          <w:rFonts w:hint="eastAsia"/>
+        </w:rPr>
+        <w:t>用户</w:t>
+      </w:r>
+    </w:p>
+    <w:p>
+      <w:pPr>
         <w:pStyle w:val="a5"/>
         <w:ind w:left="360" w:firstLineChars="0" w:firstLine="0"/>
         <w:jc w:val="left"/>
@@ -18077,30 +18348,76 @@
       <w:pPr>
         <w:pStyle w:val="2"/>
       </w:pPr>
-      <w:bookmarkStart w:id="17" w:name="_Toc405986015"/>
+      <w:bookmarkStart w:id="18" w:name="_Toc405983775"/>
       <w:r>
         <w:rPr>
           <w:rFonts w:hint="eastAsia"/>
         </w:rPr>
         <w:t>仪器提供方</w:t>
-      </w:r>
-      <w:bookmarkEnd w:id="17"/>
-    </w:p>
-    <w:p>
-      <w:pPr>
-        <w:pStyle w:val="3"/>
-      </w:pPr>
-      <w:bookmarkStart w:id="18" w:name="_Toc405986016"/>
-      <w:r>
-        <w:rPr>
-          <w:rFonts w:hint="eastAsia"/>
-        </w:rPr>
-        <w:t>仪器管理</w:t>
       </w:r>
       <w:bookmarkEnd w:id="18"/>
     </w:p>
     <w:p>
       <w:pPr>
+        <w:pStyle w:val="a5"/>
+        <w:ind w:left="360" w:firstLineChars="0" w:firstLine="0"/>
+        <w:jc w:val="left"/>
+      </w:pPr>
+      <w:r>
+        <w:t>仪器</w:t>
+      </w:r>
+      <w:r>
+        <w:rPr>
+          <w:rFonts w:hint="eastAsia"/>
+        </w:rPr>
+        <w:t>提供</w:t>
+      </w:r>
+      <w:r>
+        <w:t>方</w:t>
+      </w:r>
+      <w:r>
+        <w:rPr>
+          <w:rFonts w:hint="eastAsia"/>
+        </w:rPr>
+        <w:t>的</w:t>
+      </w:r>
+      <w:r>
+        <w:t>主要功能是</w:t>
+      </w:r>
+      <w:r>
+        <w:t>仪器</w:t>
+      </w:r>
+      <w:r>
+        <w:rPr>
+          <w:rFonts w:hint="eastAsia"/>
+        </w:rPr>
+        <w:t>管理</w:t>
+      </w:r>
+      <w:r>
+        <w:t>和订单管理</w:t>
+      </w:r>
+      <w:r>
+        <w:rPr>
+          <w:rFonts w:hint="eastAsia"/>
+        </w:rPr>
+        <w:t>。</w:t>
+      </w:r>
+    </w:p>
+    <w:p>
+      <w:pPr>
+        <w:pStyle w:val="3"/>
+      </w:pPr>
+      <w:bookmarkStart w:id="19" w:name="_Toc405983776"/>
+      <w:r>
+        <w:rPr>
+          <w:rFonts w:hint="eastAsia"/>
+        </w:rPr>
+        <w:t>仪器管理</w:t>
+      </w:r>
+      <w:bookmarkEnd w:id="19"/>
+    </w:p>
+    <w:p>
+      <w:pPr>
         <w:ind w:firstLine="420"/>
       </w:pPr>
       <w:r>
@@ -18143,7 +18460,7 @@
         <w:rPr>
           <w:rFonts w:hint="eastAsia"/>
         </w:rPr>
-        <w:t>。</w:t>
+        <w:t>.</w:t>
       </w:r>
     </w:p>
     <w:p>
@@ -18229,6 +18546,9 @@
       <w:pPr>
         <w:pStyle w:val="a7"/>
         <w:jc w:val="center"/>
+        <w:rPr>
+          <w:rFonts w:hint="eastAsia"/>
+        </w:rPr>
       </w:pPr>
       <w:r>
         <w:rPr>
@@ -18294,11 +18614,8 @@
           <w:rFonts w:hint="eastAsia"/>
         </w:rPr>
       </w:pPr>
-      <w:bookmarkStart w:id="19" w:name="_GoBack"/>
-      <w:bookmarkEnd w:id="19"/>
-    </w:p>
-    <w:p>
-      <w:r>
+      <w:r>
+        <w:lastRenderedPageBreak/>
         <w:tab/>
       </w:r>
       <w:r>
@@ -18326,17 +18643,13 @@
         <w:rPr>
           <w:rFonts w:hint="eastAsia"/>
         </w:rPr>
-        <w:t>。仪器提供方需要</w:t>
-      </w:r>
-      <w:r>
-        <w:rPr>
-          <w:rFonts w:hint="eastAsia"/>
-        </w:rPr>
-        <w:lastRenderedPageBreak/>
-        <w:t>填写仪器的相关信息，进行发布。</w:t>
-      </w:r>
-      <w:r>
-        <w:t>编辑仪器界面和该界面类似</w:t>
+        <w:t>。仪器提供方需要填写仪器的相关信息，进行发布。</w:t>
+      </w:r>
+      <w:r>
+        <w:t>编辑仪器界面</w:t>
+      </w:r>
+      <w:r>
+        <w:t>和该界面类似</w:t>
       </w:r>
       <w:r>
         <w:rPr>
@@ -18561,6 +18874,9 @@
       <w:pPr>
         <w:pStyle w:val="a7"/>
         <w:jc w:val="center"/>
+        <w:rPr>
+          <w:rFonts w:hint="eastAsia"/>
+        </w:rPr>
       </w:pPr>
       <w:r>
         <w:rPr>
@@ -18640,6 +18956,9 @@
     <w:p>
       <w:pPr>
         <w:ind w:firstLineChars="200" w:firstLine="420"/>
+        <w:rPr>
+          <w:rFonts w:hint="eastAsia"/>
+        </w:rPr>
       </w:pPr>
       <w:r>
         <w:t>仪器</w:t>
@@ -19036,7 +19355,13 @@
         <w:t>上传图片关键代码</w:t>
       </w:r>
     </w:p>
-    <w:p/>
+    <w:p>
+      <w:pPr>
+        <w:rPr>
+          <w:rFonts w:hint="eastAsia"/>
+        </w:rPr>
+      </w:pPr>
+    </w:p>
     <w:p>
       <w:pPr>
         <w:ind w:firstLine="420"/>
@@ -19216,7 +19541,13 @@
         <w:t>1</w:t>
       </w:r>
     </w:p>
-    <w:p/>
+    <w:p>
+      <w:pPr>
+        <w:rPr>
+          <w:rFonts w:hint="eastAsia"/>
+        </w:rPr>
+      </w:pPr>
+    </w:p>
     <w:p>
       <w:pPr>
         <w:ind w:firstLine="420"/>
@@ -19296,6 +19627,9 @@
       <w:pPr>
         <w:pStyle w:val="a7"/>
         <w:jc w:val="center"/>
+        <w:rPr>
+          <w:rFonts w:hint="eastAsia"/>
+        </w:rPr>
       </w:pPr>
       <w:r>
         <w:rPr>
@@ -19365,7 +19699,7 @@
       <w:pPr>
         <w:pStyle w:val="3"/>
       </w:pPr>
-      <w:bookmarkStart w:id="20" w:name="_Toc405986017"/>
+      <w:bookmarkStart w:id="20" w:name="_Toc405983777"/>
       <w:r>
         <w:rPr>
           <w:rFonts w:hint="eastAsia"/>
@@ -19507,7 +19841,13 @@
         <w:t>查看待审核订单界面</w:t>
       </w:r>
     </w:p>
-    <w:p/>
+    <w:p>
+      <w:pPr>
+        <w:rPr>
+          <w:rFonts w:hint="eastAsia"/>
+        </w:rPr>
+      </w:pPr>
+    </w:p>
     <w:p>
       <w:r>
         <w:tab/>
@@ -19637,7 +19977,13 @@
         <w:t>查看进行中订单的界面</w:t>
       </w:r>
     </w:p>
-    <w:p/>
+    <w:p>
+      <w:pPr>
+        <w:rPr>
+          <w:rFonts w:hint="eastAsia"/>
+        </w:rPr>
+      </w:pPr>
+    </w:p>
     <w:p>
       <w:r>
         <w:tab/>
@@ -19767,6 +20113,9 @@
       <w:pPr>
         <w:pStyle w:val="a7"/>
         <w:jc w:val="center"/>
+        <w:rPr>
+          <w:rFonts w:hint="eastAsia"/>
+        </w:rPr>
       </w:pPr>
       <w:r>
         <w:rPr>
@@ -20014,6 +20363,7 @@
         <w:ind w:firstLine="360"/>
         <w:jc w:val="left"/>
         <w:rPr>
+          <w:rFonts w:hint="eastAsia"/>
           <w:sz w:val="18"/>
           <w:szCs w:val="32"/>
         </w:rPr>
@@ -20170,7 +20520,7 @@
           <w:sz w:val="18"/>
           <w:szCs w:val="32"/>
         </w:rPr>
-        <w:t>，并修改</w:t>
+        <w:t>，并</w:t>
       </w:r>
       <w:r>
         <w:rPr>
@@ -20178,7 +20528,7 @@
           <w:sz w:val="18"/>
           <w:szCs w:val="32"/>
         </w:rPr>
-        <w:t>orders</w:t>
+        <w:t>修改</w:t>
       </w:r>
       <w:r>
         <w:rPr>
@@ -20186,7 +20536,23 @@
           <w:sz w:val="18"/>
           <w:szCs w:val="32"/>
         </w:rPr>
-        <w:t>表和</w:t>
+        <w:t>orders</w:t>
+      </w:r>
+      <w:r>
+        <w:rPr>
+          <w:rFonts w:hint="eastAsia"/>
+          <w:sz w:val="18"/>
+          <w:szCs w:val="32"/>
+        </w:rPr>
+        <w:t>表</w:t>
+      </w:r>
+      <w:r>
+        <w:rPr>
+          <w:rFonts w:hint="eastAsia"/>
+          <w:sz w:val="18"/>
+          <w:szCs w:val="32"/>
+        </w:rPr>
+        <w:t>和</w:t>
       </w:r>
       <w:r>
         <w:rPr>
@@ -20345,7 +20711,13 @@
         <w:t>代码</w:t>
       </w:r>
     </w:p>
-    <w:p/>
+    <w:p>
+      <w:pPr>
+        <w:rPr>
+          <w:rFonts w:hint="eastAsia"/>
+        </w:rPr>
+      </w:pPr>
+    </w:p>
     <w:p>
       <w:pPr>
         <w:pStyle w:val="a5"/>
@@ -20499,15 +20871,30 @@
           <w:sz w:val="18"/>
           <w:szCs w:val="32"/>
         </w:rPr>
-        <w:t>方法模拟刷卡开机</w:t>
-      </w:r>
-      <w:r>
-        <w:rPr>
-          <w:rFonts w:hint="eastAsia"/>
+        <w:t>方法</w:t>
+      </w:r>
+      <w:r>
+        <w:rPr>
           <w:sz w:val="18"/>
           <w:szCs w:val="32"/>
         </w:rPr>
-        <w:t>、用</w:t>
+        <w:t>模拟刷卡开机</w:t>
+      </w:r>
+      <w:r>
+        <w:rPr>
+          <w:rFonts w:hint="eastAsia"/>
+          <w:sz w:val="18"/>
+          <w:szCs w:val="32"/>
+        </w:rPr>
+        <w:t>、</w:t>
+      </w:r>
+      <w:r>
+        <w:rPr>
+          <w:rFonts w:hint="eastAsia"/>
+          <w:sz w:val="18"/>
+          <w:szCs w:val="32"/>
+        </w:rPr>
+        <w:t>用</w:t>
       </w:r>
       <w:r>
         <w:rPr>
@@ -20693,13 +21080,20 @@
         <w:t>代码</w:t>
       </w:r>
     </w:p>
-    <w:p/>
+    <w:p>
+      <w:pPr>
+        <w:rPr>
+          <w:rFonts w:hint="eastAsia"/>
+        </w:rPr>
+      </w:pPr>
+    </w:p>
     <w:p>
       <w:pPr>
         <w:pStyle w:val="a5"/>
         <w:ind w:firstLine="360"/>
         <w:jc w:val="left"/>
         <w:rPr>
+          <w:rFonts w:hint="eastAsia"/>
           <w:sz w:val="18"/>
           <w:szCs w:val="32"/>
         </w:rPr>
@@ -20930,7 +21324,7 @@
       <w:pPr>
         <w:pStyle w:val="2"/>
       </w:pPr>
-      <w:bookmarkStart w:id="21" w:name="_Toc405986018"/>
+      <w:bookmarkStart w:id="21" w:name="_Toc405983778"/>
       <w:r>
         <w:rPr>
           <w:rFonts w:hint="eastAsia"/>
@@ -20970,7 +21364,7 @@
       <w:pPr>
         <w:pStyle w:val="1"/>
       </w:pPr>
-      <w:bookmarkStart w:id="22" w:name="_Toc405986019"/>
+      <w:bookmarkStart w:id="22" w:name="_Toc405983779"/>
       <w:r>
         <w:rPr>
           <w:rFonts w:hint="eastAsia"/>
@@ -21019,7 +21413,7 @@
       <w:pPr>
         <w:pStyle w:val="1"/>
       </w:pPr>
-      <w:bookmarkStart w:id="23" w:name="_Toc405986020"/>
+      <w:bookmarkStart w:id="23" w:name="_Toc405983780"/>
       <w:r>
         <w:rPr>
           <w:rFonts w:hint="eastAsia"/>
@@ -21068,7 +21462,7 @@
       <w:pPr>
         <w:pStyle w:val="1"/>
       </w:pPr>
-      <w:bookmarkStart w:id="24" w:name="_Toc405986021"/>
+      <w:bookmarkStart w:id="24" w:name="_Toc405983781"/>
       <w:r>
         <w:rPr>
           <w:rFonts w:hint="eastAsia"/>
@@ -24706,7 +25100,7 @@
 </file>
 
 <file path=customXml/itemProps1.xml><?xml version="1.0" encoding="utf-8"?>
-<ds:datastoreItem xmlns:ds="http://schemas.openxmlformats.org/officeDocument/2006/customXml" ds:itemID="{76CE86CC-4E8B-4E2F-8280-956AA5625D31}">
+<ds:datastoreItem xmlns:ds="http://schemas.openxmlformats.org/officeDocument/2006/customXml" ds:itemID="{E243348A-543A-43CE-9D54-E6215016A652}">
   <ds:schemaRefs>
     <ds:schemaRef ds:uri="http://schemas.openxmlformats.org/officeDocument/2006/bibliography"/>
   </ds:schemaRefs>

</xml_diff>